<commit_message>
Hyperparameter Final Project - Team DB11
</commit_message>
<xml_diff>
--- a/Project Report.docx
+++ b/Project Report.docx
@@ -273,72 +273,95 @@
       <w:r>
         <w:t>he Dataset</w:t>
       </w:r>
-      <w:r>
-        <w:br/>
-      </w:r>
+    </w:p>
+    <w:p>
+      <w:r>
+        <w:t xml:space="preserve">We have got the </w:t>
+      </w:r>
+      <w:proofErr w:type="spellStart"/>
+      <w:r>
+        <w:t>CalCOFI</w:t>
+      </w:r>
+      <w:proofErr w:type="spellEnd"/>
+      <w:r>
+        <w:t xml:space="preserve"> dataset from Kaggle.com. The data set represents the longest (1949-present) and most complete (more than 50,000 sampling stations) time series of oceanographic and larval fish data in the world. It includes abundance data on the larvae of over 250 species of fish; larval length frequency data and egg abundance data on key commercial species; and oceanographic and plankton data.</w:t>
+      </w:r>
+    </w:p>
+    <w:p/>
+    <w:p>
+      <w:pPr>
+        <w:pStyle w:val="Heading1"/>
+      </w:pPr>
+      <w:r>
+        <w:t>Conceptual Diagram</w:t>
+      </w:r>
+    </w:p>
+    <w:p>
       <w:r>
         <w:rPr>
-          <w:rFonts w:asciiTheme="minorHAnsi" w:eastAsiaTheme="minorHAnsi" w:hAnsiTheme="minorHAnsi" w:cstheme="minorBidi"/>
-          <w:color w:val="auto"/>
-          <w:sz w:val="22"/>
-          <w:szCs w:val="22"/>
+          <w:noProof/>
         </w:rPr>
-        <w:t xml:space="preserve">We have got the </w:t>
-      </w:r>
-      <w:proofErr w:type="spellStart"/>
-      <w:r>
-        <w:rPr>
-          <w:rFonts w:asciiTheme="minorHAnsi" w:eastAsiaTheme="minorHAnsi" w:hAnsiTheme="minorHAnsi" w:cstheme="minorBidi"/>
-          <w:color w:val="auto"/>
-          <w:sz w:val="22"/>
-          <w:szCs w:val="22"/>
-        </w:rPr>
-        <w:t>CalCOFI</w:t>
-      </w:r>
-      <w:proofErr w:type="spellEnd"/>
-      <w:r>
-        <w:rPr>
-          <w:rFonts w:asciiTheme="minorHAnsi" w:eastAsiaTheme="minorHAnsi" w:hAnsiTheme="minorHAnsi" w:cstheme="minorBidi"/>
-          <w:color w:val="auto"/>
-          <w:sz w:val="22"/>
-          <w:szCs w:val="22"/>
-        </w:rPr>
-        <w:t xml:space="preserve"> </w:t>
-      </w:r>
-      <w:r>
-        <w:rPr>
-          <w:rFonts w:asciiTheme="minorHAnsi" w:eastAsiaTheme="minorHAnsi" w:hAnsiTheme="minorHAnsi" w:cstheme="minorBidi"/>
-          <w:color w:val="auto"/>
-          <w:sz w:val="22"/>
-          <w:szCs w:val="22"/>
-        </w:rPr>
-        <w:t>dataset from Kaggle.com</w:t>
-      </w:r>
-      <w:r>
-        <w:rPr>
-          <w:rFonts w:asciiTheme="minorHAnsi" w:eastAsiaTheme="minorHAnsi" w:hAnsiTheme="minorHAnsi" w:cstheme="minorBidi"/>
-          <w:color w:val="auto"/>
-          <w:sz w:val="22"/>
-          <w:szCs w:val="22"/>
-        </w:rPr>
-        <w:t xml:space="preserve">. </w:t>
-      </w:r>
-      <w:r>
-        <w:rPr>
-          <w:rFonts w:asciiTheme="minorHAnsi" w:eastAsiaTheme="minorHAnsi" w:hAnsiTheme="minorHAnsi" w:cstheme="minorBidi"/>
-          <w:color w:val="auto"/>
-          <w:sz w:val="22"/>
-          <w:szCs w:val="22"/>
-        </w:rPr>
-        <w:t>The data set represents the longest (1949-present) and most complete (more than 50,000 sampling stations) time series of oceanographic and larval fish data in the world. It includes abundance data on the larvae of over 250 species of fish; larval length frequency data and egg abundance data on key commercial species; and oceanographic and plankton data.</w:t>
-      </w:r>
-    </w:p>
+        <w:drawing>
+          <wp:inline distT="0" distB="0" distL="0" distR="0" wp14:anchorId="76DD3103" wp14:editId="6083E9E9">
+            <wp:extent cx="5943600" cy="3623310"/>
+            <wp:effectExtent l="0" t="0" r="0" b="0"/>
+            <wp:docPr id="18" name="Picture 18"/>
+            <wp:cNvGraphicFramePr>
+              <a:graphicFrameLocks xmlns:a="http://schemas.openxmlformats.org/drawingml/2006/main" noChangeAspect="1"/>
+            </wp:cNvGraphicFramePr>
+            <a:graphic xmlns:a="http://schemas.openxmlformats.org/drawingml/2006/main">
+              <a:graphicData uri="http://schemas.openxmlformats.org/drawingml/2006/picture">
+                <pic:pic xmlns:pic="http://schemas.openxmlformats.org/drawingml/2006/picture">
+                  <pic:nvPicPr>
+                    <pic:cNvPr id="0" name="Picture 1"/>
+                    <pic:cNvPicPr>
+                      <a:picLocks noChangeAspect="1" noChangeArrowheads="1"/>
+                    </pic:cNvPicPr>
+                  </pic:nvPicPr>
+                  <pic:blipFill>
+                    <a:blip r:embed="rId9" cstate="print">
+                      <a:extLst>
+                        <a:ext uri="{28A0092B-C50C-407E-A947-70E740481C1C}">
+                          <a14:useLocalDpi xmlns:a14="http://schemas.microsoft.com/office/drawing/2010/main" val="0"/>
+                        </a:ext>
+                      </a:extLst>
+                    </a:blip>
+                    <a:srcRect/>
+                    <a:stretch>
+                      <a:fillRect/>
+                    </a:stretch>
+                  </pic:blipFill>
+                  <pic:spPr bwMode="auto">
+                    <a:xfrm>
+                      <a:off x="0" y="0"/>
+                      <a:ext cx="5943600" cy="3623310"/>
+                    </a:xfrm>
+                    <a:prstGeom prst="rect">
+                      <a:avLst/>
+                    </a:prstGeom>
+                    <a:noFill/>
+                    <a:ln>
+                      <a:noFill/>
+                    </a:ln>
+                  </pic:spPr>
+                </pic:pic>
+              </a:graphicData>
+            </a:graphic>
+          </wp:inline>
+        </w:drawing>
+      </w:r>
+    </w:p>
+    <w:p/>
     <w:p>
       <w:pPr>
         <w:pStyle w:val="Heading1"/>
       </w:pPr>
       <w:r>
-        <w:t>ER DIAGRAM</w:t>
+        <w:lastRenderedPageBreak/>
+        <w:t xml:space="preserve">ER </w:t>
+      </w:r>
+      <w:r>
+        <w:t>Diagram</w:t>
       </w:r>
     </w:p>
     <w:p>
@@ -362,7 +385,7 @@
                     <pic:cNvPicPr/>
                   </pic:nvPicPr>
                   <pic:blipFill>
-                    <a:blip r:embed="rId9"/>
+                    <a:blip r:embed="rId10"/>
                     <a:stretch>
                       <a:fillRect/>
                     </a:stretch>
@@ -400,7 +423,83 @@
         <w:t xml:space="preserve"> </w:t>
       </w:r>
     </w:p>
-    <w:p/>
+    <w:p>
+      <w:pPr>
+        <w:pStyle w:val="Heading1"/>
+      </w:pPr>
+      <w:r>
+        <w:t>Normalization</w:t>
+      </w:r>
+    </w:p>
+    <w:p>
+      <w:r>
+        <w:t>We have st</w:t>
+      </w:r>
+      <w:r>
+        <w:t xml:space="preserve">rived to follow 3NF in our physical data model and normalized table to a reasonable extent. For </w:t>
+      </w:r>
+      <w:proofErr w:type="gramStart"/>
+      <w:r>
+        <w:t>instance</w:t>
+      </w:r>
+      <w:proofErr w:type="gramEnd"/>
+      <w:r>
+        <w:t xml:space="preserve"> the hyperparameter table contains a composite key of </w:t>
+      </w:r>
+      <w:proofErr w:type="spellStart"/>
+      <w:r>
+        <w:t>Iteration_ID</w:t>
+      </w:r>
+      <w:proofErr w:type="spellEnd"/>
+      <w:r>
+        <w:t xml:space="preserve">, </w:t>
+      </w:r>
+      <w:proofErr w:type="spellStart"/>
+      <w:r>
+        <w:t>Model_ID</w:t>
+      </w:r>
+      <w:proofErr w:type="spellEnd"/>
+      <w:r>
+        <w:t xml:space="preserve"> and the </w:t>
+      </w:r>
+      <w:proofErr w:type="spellStart"/>
+      <w:r>
+        <w:t>Hyperparameter_Name</w:t>
+      </w:r>
+      <w:proofErr w:type="spellEnd"/>
+      <w:r>
+        <w:t xml:space="preserve"> out of which </w:t>
+      </w:r>
+      <w:proofErr w:type="spellStart"/>
+      <w:r>
+        <w:t>Iteration_ID</w:t>
+      </w:r>
+      <w:proofErr w:type="spellEnd"/>
+      <w:r>
+        <w:t xml:space="preserve"> and </w:t>
+      </w:r>
+      <w:proofErr w:type="spellStart"/>
+      <w:r>
+        <w:t>Model_ID</w:t>
+      </w:r>
+      <w:proofErr w:type="spellEnd"/>
+      <w:r>
+        <w:t xml:space="preserve"> are foreign keys referencing the Run and Model tables respectively.</w:t>
+      </w:r>
+    </w:p>
+    <w:p>
+      <w:pPr>
+        <w:rPr>
+          <w:rFonts w:asciiTheme="majorHAnsi" w:eastAsiaTheme="majorEastAsia" w:hAnsiTheme="majorHAnsi" w:cstheme="majorBidi"/>
+          <w:color w:val="2E74B5" w:themeColor="accent1" w:themeShade="BF"/>
+          <w:sz w:val="32"/>
+          <w:szCs w:val="32"/>
+        </w:rPr>
+      </w:pPr>
+      <w:r>
+        <w:br w:type="page"/>
+      </w:r>
+    </w:p>
     <w:p>
       <w:pPr>
         <w:pStyle w:val="Heading1"/>
@@ -412,38 +511,29 @@
     </w:p>
     <w:p>
       <w:pPr>
-        <w:pStyle w:val="ListParagraph"/>
+        <w:pStyle w:val="Heading2"/>
         <w:numPr>
           <w:ilvl w:val="0"/>
-          <w:numId w:val="18"/>
+          <w:numId w:val="23"/>
         </w:numPr>
       </w:pPr>
       <w:r>
         <w:rPr>
-          <w:rFonts w:ascii="Arial" w:eastAsia="Times New Roman" w:hAnsi="Arial" w:cs="Arial"/>
-          <w:color w:val="222222"/>
-          <w:sz w:val="24"/>
-          <w:szCs w:val="24"/>
+          <w:rFonts w:eastAsia="Times New Roman"/>
         </w:rPr>
         <w:t xml:space="preserve">Retrieve the </w:t>
       </w:r>
       <w:proofErr w:type="spellStart"/>
       <w:r>
         <w:rPr>
-          <w:rFonts w:ascii="Arial" w:eastAsia="Times New Roman" w:hAnsi="Arial" w:cs="Arial"/>
-          <w:color w:val="222222"/>
-          <w:sz w:val="24"/>
-          <w:szCs w:val="24"/>
+          <w:rFonts w:eastAsia="Times New Roman"/>
         </w:rPr>
         <w:t>rmse</w:t>
       </w:r>
       <w:proofErr w:type="spellEnd"/>
       <w:r>
         <w:rPr>
-          <w:rFonts w:ascii="Arial" w:eastAsia="Times New Roman" w:hAnsi="Arial" w:cs="Arial"/>
-          <w:color w:val="222222"/>
-          <w:sz w:val="24"/>
-          <w:szCs w:val="24"/>
+          <w:rFonts w:eastAsia="Times New Roman"/>
         </w:rPr>
         <w:t xml:space="preserve"> value for the models of the lowest runtime.</w:t>
       </w:r>
@@ -557,7 +647,7 @@
                     <pic:cNvPicPr/>
                   </pic:nvPicPr>
                   <pic:blipFill>
-                    <a:blip r:embed="rId10"/>
+                    <a:blip r:embed="rId11"/>
                     <a:stretch>
                       <a:fillRect/>
                     </a:stretch>
@@ -585,38 +675,29 @@
     </w:p>
     <w:p>
       <w:pPr>
-        <w:pStyle w:val="ListParagraph"/>
+        <w:pStyle w:val="Heading2"/>
         <w:numPr>
           <w:ilvl w:val="0"/>
-          <w:numId w:val="18"/>
+          <w:numId w:val="23"/>
         </w:numPr>
       </w:pPr>
       <w:r>
         <w:rPr>
-          <w:rFonts w:ascii="Arial" w:eastAsia="Times New Roman" w:hAnsi="Arial" w:cs="Arial"/>
-          <w:color w:val="222222"/>
-          <w:sz w:val="24"/>
-          <w:szCs w:val="24"/>
+          <w:rFonts w:eastAsia="Times New Roman"/>
         </w:rPr>
         <w:t xml:space="preserve">Retrieve the </w:t>
       </w:r>
       <w:proofErr w:type="spellStart"/>
       <w:r>
         <w:rPr>
-          <w:rFonts w:ascii="Arial" w:eastAsia="Times New Roman" w:hAnsi="Arial" w:cs="Arial"/>
-          <w:color w:val="222222"/>
-          <w:sz w:val="24"/>
-          <w:szCs w:val="24"/>
+          <w:rFonts w:eastAsia="Times New Roman"/>
         </w:rPr>
         <w:t>runid</w:t>
       </w:r>
       <w:proofErr w:type="spellEnd"/>
       <w:r>
         <w:rPr>
-          <w:rFonts w:ascii="Arial" w:eastAsia="Times New Roman" w:hAnsi="Arial" w:cs="Arial"/>
-          <w:color w:val="222222"/>
-          <w:sz w:val="24"/>
-          <w:szCs w:val="24"/>
+          <w:rFonts w:eastAsia="Times New Roman"/>
         </w:rPr>
         <w:t xml:space="preserve"> from the meta-data for the lowest runtime.</w:t>
       </w:r>
@@ -697,7 +778,7 @@
                     <pic:cNvPicPr/>
                   </pic:nvPicPr>
                   <pic:blipFill>
-                    <a:blip r:embed="rId11"/>
+                    <a:blip r:embed="rId12"/>
                     <a:stretch>
                       <a:fillRect/>
                     </a:stretch>
@@ -745,18 +826,15 @@
     </w:p>
     <w:p>
       <w:pPr>
-        <w:pStyle w:val="ListParagraph"/>
+        <w:pStyle w:val="Heading2"/>
         <w:numPr>
           <w:ilvl w:val="0"/>
-          <w:numId w:val="18"/>
+          <w:numId w:val="23"/>
         </w:numPr>
       </w:pPr>
       <w:r>
         <w:rPr>
-          <w:rFonts w:ascii="Arial" w:eastAsia="Times New Roman" w:hAnsi="Arial" w:cs="Arial"/>
-          <w:color w:val="222222"/>
-          <w:sz w:val="24"/>
-          <w:szCs w:val="24"/>
+          <w:rFonts w:eastAsia="Times New Roman"/>
         </w:rPr>
         <w:lastRenderedPageBreak/>
         <w:t xml:space="preserve">Retrieve the </w:t>
@@ -764,40 +842,22 @@
       <w:proofErr w:type="spellStart"/>
       <w:r>
         <w:rPr>
-          <w:rFonts w:ascii="Arial" w:eastAsia="Times New Roman" w:hAnsi="Arial" w:cs="Arial"/>
-          <w:color w:val="222222"/>
-          <w:sz w:val="24"/>
-          <w:szCs w:val="24"/>
+          <w:rFonts w:eastAsia="Times New Roman"/>
         </w:rPr>
         <w:t>ntree</w:t>
       </w:r>
       <w:r>
         <w:rPr>
-          <w:rFonts w:ascii="Arial" w:eastAsia="Times New Roman" w:hAnsi="Arial" w:cs="Arial"/>
-          <w:color w:val="222222"/>
-          <w:sz w:val="24"/>
-          <w:szCs w:val="24"/>
+          <w:rFonts w:eastAsia="Times New Roman"/>
         </w:rPr>
         <w:t>s</w:t>
       </w:r>
       <w:proofErr w:type="spellEnd"/>
       <w:r>
         <w:rPr>
-          <w:rFonts w:ascii="Arial" w:eastAsia="Times New Roman" w:hAnsi="Arial" w:cs="Arial"/>
-          <w:color w:val="222222"/>
-          <w:sz w:val="24"/>
-          <w:szCs w:val="24"/>
+          <w:rFonts w:eastAsia="Times New Roman"/>
         </w:rPr>
-        <w:t xml:space="preserve"> from the Random Forest algorithm</w:t>
-      </w:r>
-      <w:r>
-        <w:rPr>
-          <w:rFonts w:ascii="Arial" w:eastAsia="Times New Roman" w:hAnsi="Arial" w:cs="Arial"/>
-          <w:color w:val="222222"/>
-          <w:sz w:val="24"/>
-          <w:szCs w:val="24"/>
-        </w:rPr>
-        <w:t>.</w:t>
+        <w:t xml:space="preserve"> from the Random Forest algorithm.</w:t>
       </w:r>
     </w:p>
     <w:p>
@@ -952,7 +1012,7 @@
                     <pic:cNvPicPr/>
                   </pic:nvPicPr>
                   <pic:blipFill>
-                    <a:blip r:embed="rId12"/>
+                    <a:blip r:embed="rId13"/>
                     <a:stretch>
                       <a:fillRect/>
                     </a:stretch>
@@ -975,38 +1035,31 @@
     </w:p>
     <w:p>
       <w:pPr>
-        <w:pStyle w:val="ListParagraph"/>
-        <w:numPr>
-          <w:ilvl w:val="0"/>
-          <w:numId w:val="18"/>
-        </w:numPr>
+        <w:pStyle w:val="Heading2"/>
       </w:pPr>
       <w:r>
         <w:rPr>
-          <w:rFonts w:ascii="Arial" w:eastAsia="Times New Roman" w:hAnsi="Arial" w:cs="Arial"/>
-          <w:color w:val="222222"/>
-          <w:sz w:val="24"/>
-          <w:szCs w:val="24"/>
+          <w:rFonts w:eastAsia="Times New Roman"/>
+        </w:rPr>
+        <w:t xml:space="preserve">4. </w:t>
+      </w:r>
+      <w:r>
+        <w:rPr>
+          <w:rFonts w:eastAsia="Times New Roman"/>
         </w:rPr>
         <w:t xml:space="preserve">The default </w:t>
       </w:r>
       <w:proofErr w:type="spellStart"/>
       <w:r>
         <w:rPr>
-          <w:rFonts w:ascii="Arial" w:eastAsia="Times New Roman" w:hAnsi="Arial" w:cs="Arial"/>
-          <w:color w:val="222222"/>
-          <w:sz w:val="24"/>
-          <w:szCs w:val="24"/>
+          <w:rFonts w:eastAsia="Times New Roman"/>
         </w:rPr>
         <w:t>max_depth</w:t>
       </w:r>
       <w:proofErr w:type="spellEnd"/>
       <w:r>
         <w:rPr>
-          <w:rFonts w:ascii="Arial" w:eastAsia="Times New Roman" w:hAnsi="Arial" w:cs="Arial"/>
-          <w:color w:val="222222"/>
-          <w:sz w:val="24"/>
-          <w:szCs w:val="24"/>
+          <w:rFonts w:eastAsia="Times New Roman"/>
         </w:rPr>
         <w:t xml:space="preserve"> of the models</w:t>
       </w:r>
@@ -1032,6 +1085,14 @@
       <w:proofErr w:type="gramEnd"/>
       <w:r>
         <w:t>_name</w:t>
+      </w:r>
+      <w:proofErr w:type="spellEnd"/>
+      <w:r>
+        <w:t xml:space="preserve">, </w:t>
+      </w:r>
+      <w:proofErr w:type="spellStart"/>
+      <w:r>
+        <w:t>h.hyperparameter_name</w:t>
       </w:r>
       <w:proofErr w:type="spellEnd"/>
       <w:r>
@@ -1100,10 +1161,10 @@
           <w:noProof/>
         </w:rPr>
         <w:drawing>
-          <wp:inline distT="0" distB="0" distL="0" distR="0" wp14:anchorId="1B312D15" wp14:editId="489B4E94">
-            <wp:extent cx="5791200" cy="1733550"/>
-            <wp:effectExtent l="0" t="0" r="0" b="0"/>
-            <wp:docPr id="5" name="Picture 5"/>
+          <wp:inline distT="0" distB="0" distL="0" distR="0" wp14:anchorId="7CB8B3B1" wp14:editId="3AD6FB85">
+            <wp:extent cx="5943600" cy="1347470"/>
+            <wp:effectExtent l="0" t="0" r="0" b="5080"/>
+            <wp:docPr id="15" name="Picture 15"/>
             <wp:cNvGraphicFramePr>
               <a:graphicFrameLocks xmlns:a="http://schemas.openxmlformats.org/drawingml/2006/main" noChangeAspect="1"/>
             </wp:cNvGraphicFramePr>
@@ -1115,7 +1176,7 @@
                     <pic:cNvPicPr/>
                   </pic:nvPicPr>
                   <pic:blipFill>
-                    <a:blip r:embed="rId13"/>
+                    <a:blip r:embed="rId14"/>
                     <a:stretch>
                       <a:fillRect/>
                     </a:stretch>
@@ -1123,7 +1184,7 @@
                   <pic:spPr>
                     <a:xfrm>
                       <a:off x="0" y="0"/>
-                      <a:ext cx="5791200" cy="1733550"/>
+                      <a:ext cx="5943600" cy="1347470"/>
                     </a:xfrm>
                     <a:prstGeom prst="rect">
                       <a:avLst/>
@@ -1153,24 +1214,23 @@
     </w:p>
     <w:p>
       <w:pPr>
-        <w:pStyle w:val="ListParagraph"/>
+        <w:ind w:left="270"/>
+      </w:pPr>
+    </w:p>
+    <w:p>
+      <w:pPr>
+        <w:pStyle w:val="Heading2"/>
         <w:numPr>
           <w:ilvl w:val="0"/>
-          <w:numId w:val="18"/>
+          <w:numId w:val="24"/>
         </w:numPr>
         <w:rPr>
-          <w:rFonts w:ascii="Arial" w:eastAsia="Times New Roman" w:hAnsi="Arial" w:cs="Arial"/>
-          <w:color w:val="222222"/>
-          <w:sz w:val="24"/>
-          <w:szCs w:val="24"/>
+          <w:rFonts w:eastAsia="Times New Roman"/>
         </w:rPr>
       </w:pPr>
       <w:r>
         <w:rPr>
-          <w:rFonts w:ascii="Arial" w:eastAsia="Times New Roman" w:hAnsi="Arial" w:cs="Arial"/>
-          <w:color w:val="222222"/>
-          <w:sz w:val="24"/>
-          <w:szCs w:val="24"/>
+          <w:rFonts w:eastAsia="Times New Roman"/>
         </w:rPr>
         <w:lastRenderedPageBreak/>
         <w:t>The mean residual deviance for the top 5 models of the lowest runtime.</w:t>
@@ -1343,7 +1403,7 @@
                     <pic:cNvPicPr/>
                   </pic:nvPicPr>
                   <pic:blipFill>
-                    <a:blip r:embed="rId14"/>
+                    <a:blip r:embed="rId15"/>
                     <a:stretch>
                       <a:fillRect/>
                     </a:stretch>
@@ -1371,45 +1431,32 @@
     </w:p>
     <w:p>
       <w:pPr>
+        <w:pStyle w:val="Heading2"/>
         <w:numPr>
           <w:ilvl w:val="0"/>
-          <w:numId w:val="18"/>
+          <w:numId w:val="24"/>
         </w:numPr>
-        <w:shd w:val="clear" w:color="auto" w:fill="FFFFFF"/>
-        <w:spacing w:before="100" w:beforeAutospacing="1" w:after="100" w:afterAutospacing="1" w:line="240" w:lineRule="auto"/>
         <w:rPr>
-          <w:rFonts w:ascii="Arial" w:eastAsia="Times New Roman" w:hAnsi="Arial" w:cs="Arial"/>
-          <w:color w:val="222222"/>
-          <w:sz w:val="24"/>
-          <w:szCs w:val="24"/>
+          <w:rFonts w:eastAsia="Times New Roman"/>
         </w:rPr>
       </w:pPr>
       <w:r>
         <w:rPr>
-          <w:rFonts w:ascii="Arial" w:eastAsia="Times New Roman" w:hAnsi="Arial" w:cs="Arial"/>
-          <w:color w:val="222222"/>
-          <w:sz w:val="24"/>
-          <w:szCs w:val="24"/>
+          <w:rFonts w:eastAsia="Times New Roman"/>
         </w:rPr>
         <w:t xml:space="preserve">Sum of </w:t>
       </w:r>
       <w:proofErr w:type="spellStart"/>
       <w:r>
         <w:rPr>
-          <w:rFonts w:ascii="Arial" w:eastAsia="Times New Roman" w:hAnsi="Arial" w:cs="Arial"/>
-          <w:color w:val="222222"/>
-          <w:sz w:val="24"/>
-          <w:szCs w:val="24"/>
+          <w:rFonts w:eastAsia="Times New Roman"/>
         </w:rPr>
         <w:t>rmse</w:t>
       </w:r>
       <w:proofErr w:type="spellEnd"/>
       <w:r>
         <w:rPr>
-          <w:rFonts w:ascii="Arial" w:eastAsia="Times New Roman" w:hAnsi="Arial" w:cs="Arial"/>
-          <w:color w:val="222222"/>
-          <w:sz w:val="24"/>
-          <w:szCs w:val="24"/>
+          <w:rFonts w:eastAsia="Times New Roman"/>
         </w:rPr>
         <w:t xml:space="preserve"> values of any least or highest runtime.</w:t>
       </w:r>
@@ -1518,7 +1565,7 @@
                     <pic:cNvPicPr/>
                   </pic:nvPicPr>
                   <pic:blipFill>
-                    <a:blip r:embed="rId15"/>
+                    <a:blip r:embed="rId16"/>
                     <a:stretch>
                       <a:fillRect/>
                     </a:stretch>
@@ -1643,7 +1690,7 @@
                     <pic:cNvPicPr/>
                   </pic:nvPicPr>
                   <pic:blipFill>
-                    <a:blip r:embed="rId16"/>
+                    <a:blip r:embed="rId17"/>
                     <a:stretch>
                       <a:fillRect/>
                     </a:stretch>
@@ -1666,25 +1713,18 @@
     </w:p>
     <w:p>
       <w:pPr>
+        <w:pStyle w:val="Heading2"/>
         <w:numPr>
           <w:ilvl w:val="0"/>
-          <w:numId w:val="18"/>
+          <w:numId w:val="24"/>
         </w:numPr>
-        <w:shd w:val="clear" w:color="auto" w:fill="FFFFFF"/>
-        <w:spacing w:before="100" w:beforeAutospacing="1" w:after="100" w:afterAutospacing="1" w:line="240" w:lineRule="auto"/>
         <w:rPr>
-          <w:rFonts w:ascii="Arial" w:eastAsia="Times New Roman" w:hAnsi="Arial" w:cs="Arial"/>
-          <w:color w:val="222222"/>
-          <w:sz w:val="24"/>
-          <w:szCs w:val="24"/>
+          <w:rFonts w:eastAsia="Times New Roman"/>
         </w:rPr>
       </w:pPr>
       <w:r>
         <w:rPr>
-          <w:rFonts w:ascii="Arial" w:eastAsia="Times New Roman" w:hAnsi="Arial" w:cs="Arial"/>
-          <w:color w:val="222222"/>
-          <w:sz w:val="24"/>
-          <w:szCs w:val="24"/>
+          <w:rFonts w:eastAsia="Times New Roman"/>
         </w:rPr>
         <w:lastRenderedPageBreak/>
         <w:t xml:space="preserve">The number of models of the same algorithm for a particular </w:t>
@@ -1692,38 +1732,26 @@
       <w:proofErr w:type="gramStart"/>
       <w:r>
         <w:rPr>
-          <w:rFonts w:ascii="Arial" w:eastAsia="Times New Roman" w:hAnsi="Arial" w:cs="Arial"/>
-          <w:color w:val="222222"/>
-          <w:sz w:val="24"/>
-          <w:szCs w:val="24"/>
+          <w:rFonts w:eastAsia="Times New Roman"/>
         </w:rPr>
         <w:t>runtime</w:t>
       </w:r>
       <w:r>
         <w:rPr>
-          <w:rFonts w:ascii="Arial" w:eastAsia="Times New Roman" w:hAnsi="Arial" w:cs="Arial"/>
-          <w:color w:val="222222"/>
-          <w:sz w:val="24"/>
-          <w:szCs w:val="24"/>
+          <w:rFonts w:eastAsia="Times New Roman"/>
         </w:rPr>
         <w:t>(</w:t>
       </w:r>
       <w:proofErr w:type="gramEnd"/>
       <w:r>
         <w:rPr>
-          <w:rFonts w:ascii="Arial" w:eastAsia="Times New Roman" w:hAnsi="Arial" w:cs="Arial"/>
-          <w:color w:val="222222"/>
-          <w:sz w:val="24"/>
-          <w:szCs w:val="24"/>
+          <w:rFonts w:eastAsia="Times New Roman"/>
         </w:rPr>
         <w:t>1100)</w:t>
       </w:r>
       <w:r>
         <w:rPr>
-          <w:rFonts w:ascii="Arial" w:eastAsia="Times New Roman" w:hAnsi="Arial" w:cs="Arial"/>
-          <w:color w:val="222222"/>
-          <w:sz w:val="24"/>
-          <w:szCs w:val="24"/>
+          <w:rFonts w:eastAsia="Times New Roman"/>
         </w:rPr>
         <w:t>.</w:t>
       </w:r>
@@ -1813,7 +1841,7 @@
                     <pic:cNvPicPr/>
                   </pic:nvPicPr>
                   <pic:blipFill>
-                    <a:blip r:embed="rId17"/>
+                    <a:blip r:embed="rId18"/>
                     <a:stretch>
                       <a:fillRect/>
                     </a:stretch>
@@ -1836,32 +1864,36 @@
     </w:p>
     <w:p>
       <w:pPr>
+        <w:pStyle w:val="Heading2"/>
+        <w:numPr>
+          <w:ilvl w:val="0"/>
+          <w:numId w:val="24"/>
+        </w:numPr>
+      </w:pPr>
+      <w:r>
+        <w:t xml:space="preserve">The difference between the highest and lowest </w:t>
+      </w:r>
+      <w:proofErr w:type="spellStart"/>
+      <w:r>
+        <w:t>mae</w:t>
+      </w:r>
+      <w:proofErr w:type="spellEnd"/>
+      <w:r>
+        <w:t xml:space="preserve"> values of the models for a runtime.</w:t>
+      </w:r>
+    </w:p>
+    <w:p>
+      <w:pPr>
+        <w:pStyle w:val="ListParagraph"/>
+      </w:pPr>
+    </w:p>
+    <w:p>
+      <w:pPr>
         <w:pStyle w:val="ListParagraph"/>
         <w:numPr>
           <w:ilvl w:val="0"/>
-          <w:numId w:val="18"/>
+          <w:numId w:val="19"/>
         </w:numPr>
-      </w:pPr>
-      <w:r>
-        <w:t xml:space="preserve">The difference between the highest and lowest </w:t>
-      </w:r>
-      <w:proofErr w:type="spellStart"/>
-      <w:r>
-        <w:t>mae</w:t>
-      </w:r>
-      <w:proofErr w:type="spellEnd"/>
-      <w:r>
-        <w:t xml:space="preserve"> values of the models for a runtime.</w:t>
-      </w:r>
-    </w:p>
-    <w:p>
-      <w:pPr>
-        <w:pStyle w:val="ListParagraph"/>
-      </w:pPr>
-    </w:p>
-    <w:p>
-      <w:pPr>
-        <w:ind w:left="360"/>
       </w:pPr>
       <w:r>
         <w:t xml:space="preserve">select </w:t>
@@ -1970,7 +2002,7 @@
                     <pic:cNvPicPr/>
                   </pic:nvPicPr>
                   <pic:blipFill>
-                    <a:blip r:embed="rId18"/>
+                    <a:blip r:embed="rId19"/>
                     <a:stretch>
                       <a:fillRect/>
                     </a:stretch>
@@ -1993,25 +2025,28 @@
     </w:p>
     <w:p>
       <w:pPr>
-        <w:pStyle w:val="Heading1"/>
-      </w:pPr>
-    </w:p>
-    <w:p/>
-    <w:p/>
-    <w:p/>
-    <w:p/>
-    <w:p/>
-    <w:p/>
-    <w:p/>
-    <w:p/>
-    <w:p/>
-    <w:p>
-      <w:pPr>
-        <w:pStyle w:val="Heading1"/>
-      </w:pPr>
-      <w:r>
-        <w:lastRenderedPageBreak/>
-        <w:t>Functions</w:t>
+        <w:pStyle w:val="Heading2"/>
+        <w:numPr>
+          <w:ilvl w:val="0"/>
+          <w:numId w:val="24"/>
+        </w:numPr>
+      </w:pPr>
+      <w:r>
+        <w:t xml:space="preserve">List of top 5 models </w:t>
+      </w:r>
+      <w:r>
+        <w:t xml:space="preserve">with low performance based on </w:t>
+      </w:r>
+      <w:r>
+        <w:t xml:space="preserve">their </w:t>
+      </w:r>
+      <w:proofErr w:type="spellStart"/>
+      <w:r>
+        <w:t>rmse</w:t>
+      </w:r>
+      <w:proofErr w:type="spellEnd"/>
+      <w:r>
+        <w:t xml:space="preserve"> values</w:t>
       </w:r>
     </w:p>
     <w:p>
@@ -2019,11 +2054,339 @@
         <w:pStyle w:val="ListParagraph"/>
         <w:numPr>
           <w:ilvl w:val="0"/>
-          <w:numId w:val="21"/>
+          <w:numId w:val="19"/>
         </w:numPr>
       </w:pPr>
       <w:r>
-        <w:t>Function to suggest a dataset based on the given tag</w:t>
+        <w:t xml:space="preserve">select </w:t>
+      </w:r>
+      <w:proofErr w:type="spellStart"/>
+      <w:r>
+        <w:t>model_name</w:t>
+      </w:r>
+      <w:proofErr w:type="spellEnd"/>
+      <w:r>
+        <w:t xml:space="preserve">, </w:t>
+      </w:r>
+      <w:proofErr w:type="spellStart"/>
+      <w:r>
+        <w:t>rmse</w:t>
+      </w:r>
+      <w:proofErr w:type="spellEnd"/>
+      <w:r>
+        <w:t xml:space="preserve"> from model order by </w:t>
+      </w:r>
+      <w:proofErr w:type="spellStart"/>
+      <w:r>
+        <w:t>rmse</w:t>
+      </w:r>
+      <w:proofErr w:type="spellEnd"/>
+      <w:r>
+        <w:t xml:space="preserve"> desc limit 5;</w:t>
+      </w:r>
+    </w:p>
+    <w:p>
+      <w:pPr>
+        <w:ind w:left="360"/>
+      </w:pPr>
+      <w:r>
+        <w:rPr>
+          <w:noProof/>
+        </w:rPr>
+        <w:drawing>
+          <wp:inline distT="0" distB="0" distL="0" distR="0" wp14:anchorId="780800B5" wp14:editId="66102AAB">
+            <wp:extent cx="5219700" cy="1971675"/>
+            <wp:effectExtent l="0" t="0" r="0" b="9525"/>
+            <wp:docPr id="16" name="Picture 16"/>
+            <wp:cNvGraphicFramePr>
+              <a:graphicFrameLocks xmlns:a="http://schemas.openxmlformats.org/drawingml/2006/main" noChangeAspect="1"/>
+            </wp:cNvGraphicFramePr>
+            <a:graphic xmlns:a="http://schemas.openxmlformats.org/drawingml/2006/main">
+              <a:graphicData uri="http://schemas.openxmlformats.org/drawingml/2006/picture">
+                <pic:pic xmlns:pic="http://schemas.openxmlformats.org/drawingml/2006/picture">
+                  <pic:nvPicPr>
+                    <pic:cNvPr id="1" name=""/>
+                    <pic:cNvPicPr/>
+                  </pic:nvPicPr>
+                  <pic:blipFill>
+                    <a:blip r:embed="rId20"/>
+                    <a:stretch>
+                      <a:fillRect/>
+                    </a:stretch>
+                  </pic:blipFill>
+                  <pic:spPr>
+                    <a:xfrm>
+                      <a:off x="0" y="0"/>
+                      <a:ext cx="5219700" cy="1971675"/>
+                    </a:xfrm>
+                    <a:prstGeom prst="rect">
+                      <a:avLst/>
+                    </a:prstGeom>
+                  </pic:spPr>
+                </pic:pic>
+              </a:graphicData>
+            </a:graphic>
+          </wp:inline>
+        </w:drawing>
+      </w:r>
+    </w:p>
+    <w:p>
+      <w:pPr>
+        <w:pStyle w:val="Heading2"/>
+        <w:numPr>
+          <w:ilvl w:val="0"/>
+          <w:numId w:val="24"/>
+        </w:numPr>
+      </w:pPr>
+      <w:r>
+        <w:lastRenderedPageBreak/>
+        <w:t xml:space="preserve">Suggest me </w:t>
+      </w:r>
+      <w:r>
+        <w:t xml:space="preserve">a list of </w:t>
+      </w:r>
+      <w:r>
+        <w:t>run time</w:t>
+      </w:r>
+      <w:r>
+        <w:t>s</w:t>
+      </w:r>
+      <w:r>
+        <w:t xml:space="preserve">, </w:t>
+      </w:r>
+      <w:proofErr w:type="spellStart"/>
+      <w:r>
+        <w:t>model_name</w:t>
+      </w:r>
+      <w:r>
+        <w:t>s</w:t>
+      </w:r>
+      <w:proofErr w:type="spellEnd"/>
+      <w:r>
+        <w:t xml:space="preserve">, </w:t>
+      </w:r>
+      <w:r>
+        <w:t>hyperparameter</w:t>
+      </w:r>
+      <w:r>
+        <w:t>s</w:t>
+      </w:r>
+      <w:r>
+        <w:t xml:space="preserve"> and their values to get the lowest </w:t>
+      </w:r>
+      <w:proofErr w:type="spellStart"/>
+      <w:r>
+        <w:t>rmse</w:t>
+      </w:r>
+      <w:proofErr w:type="spellEnd"/>
+    </w:p>
+    <w:p>
+      <w:pPr>
+        <w:pStyle w:val="ListParagraph"/>
+        <w:numPr>
+          <w:ilvl w:val="0"/>
+          <w:numId w:val="19"/>
+        </w:numPr>
+      </w:pPr>
+      <w:r>
+        <w:t xml:space="preserve">select </w:t>
+      </w:r>
+      <w:proofErr w:type="spellStart"/>
+      <w:r>
+        <w:t>r.MAX_RUNTIME_SECS</w:t>
+      </w:r>
+      <w:proofErr w:type="spellEnd"/>
+      <w:r>
+        <w:t xml:space="preserve">, </w:t>
+      </w:r>
+      <w:proofErr w:type="spellStart"/>
+      <w:proofErr w:type="gramStart"/>
+      <w:r>
+        <w:t>m.model</w:t>
+      </w:r>
+      <w:proofErr w:type="gramEnd"/>
+      <w:r>
+        <w:t>_name</w:t>
+      </w:r>
+      <w:proofErr w:type="spellEnd"/>
+      <w:r>
+        <w:t xml:space="preserve">, </w:t>
+      </w:r>
+      <w:proofErr w:type="spellStart"/>
+      <w:r>
+        <w:t>h.HYPERPARAMETER_NAME</w:t>
+      </w:r>
+      <w:proofErr w:type="spellEnd"/>
+      <w:r>
+        <w:t xml:space="preserve">, </w:t>
+      </w:r>
+      <w:proofErr w:type="spellStart"/>
+      <w:r>
+        <w:t>h.HYPERPARAMETER_ACTUAL_VALUE</w:t>
+      </w:r>
+      <w:proofErr w:type="spellEnd"/>
+    </w:p>
+    <w:p>
+      <w:pPr>
+        <w:pStyle w:val="ListParagraph"/>
+      </w:pPr>
+      <w:r>
+        <w:t>f</w:t>
+      </w:r>
+      <w:r>
+        <w:t>rom run r, model m, hyperparameters h</w:t>
+      </w:r>
+    </w:p>
+    <w:p>
+      <w:pPr>
+        <w:pStyle w:val="ListParagraph"/>
+      </w:pPr>
+      <w:r>
+        <w:t xml:space="preserve">where </w:t>
+      </w:r>
+      <w:proofErr w:type="spellStart"/>
+      <w:proofErr w:type="gramStart"/>
+      <w:r>
+        <w:t>r.iteration</w:t>
+      </w:r>
+      <w:proofErr w:type="gramEnd"/>
+      <w:r>
+        <w:t>_id</w:t>
+      </w:r>
+      <w:proofErr w:type="spellEnd"/>
+      <w:r>
+        <w:t>=</w:t>
+      </w:r>
+      <w:proofErr w:type="spellStart"/>
+      <w:r>
+        <w:t>m.iteration_id</w:t>
+      </w:r>
+      <w:proofErr w:type="spellEnd"/>
+      <w:r>
+        <w:t xml:space="preserve"> and </w:t>
+      </w:r>
+      <w:proofErr w:type="spellStart"/>
+      <w:r>
+        <w:t>m.model_id</w:t>
+      </w:r>
+      <w:proofErr w:type="spellEnd"/>
+      <w:r>
+        <w:t>=</w:t>
+      </w:r>
+      <w:proofErr w:type="spellStart"/>
+      <w:r>
+        <w:t>h.model_id</w:t>
+      </w:r>
+      <w:proofErr w:type="spellEnd"/>
+    </w:p>
+    <w:p>
+      <w:pPr>
+        <w:pStyle w:val="ListParagraph"/>
+      </w:pPr>
+      <w:r>
+        <w:t xml:space="preserve">and </w:t>
+      </w:r>
+      <w:proofErr w:type="spellStart"/>
+      <w:proofErr w:type="gramStart"/>
+      <w:r>
+        <w:t>m.rmse</w:t>
+      </w:r>
+      <w:proofErr w:type="spellEnd"/>
+      <w:proofErr w:type="gramEnd"/>
+      <w:r>
+        <w:t xml:space="preserve"> = (select min(</w:t>
+      </w:r>
+      <w:proofErr w:type="spellStart"/>
+      <w:r>
+        <w:t>rmse</w:t>
+      </w:r>
+      <w:proofErr w:type="spellEnd"/>
+      <w:r>
+        <w:t>) from model);</w:t>
+      </w:r>
+    </w:p>
+    <w:p>
+      <w:pPr>
+        <w:pStyle w:val="ListParagraph"/>
+      </w:pPr>
+    </w:p>
+    <w:p>
+      <w:r>
+        <w:rPr>
+          <w:noProof/>
+        </w:rPr>
+        <w:drawing>
+          <wp:inline distT="0" distB="0" distL="0" distR="0" wp14:anchorId="10EC774C" wp14:editId="0F6E8D7E">
+            <wp:extent cx="5943600" cy="1349477"/>
+            <wp:effectExtent l="0" t="0" r="0" b="3175"/>
+            <wp:docPr id="19" name="Picture 19"/>
+            <wp:cNvGraphicFramePr>
+              <a:graphicFrameLocks xmlns:a="http://schemas.openxmlformats.org/drawingml/2006/main" noChangeAspect="1"/>
+            </wp:cNvGraphicFramePr>
+            <a:graphic xmlns:a="http://schemas.openxmlformats.org/drawingml/2006/main">
+              <a:graphicData uri="http://schemas.openxmlformats.org/drawingml/2006/picture">
+                <pic:pic xmlns:pic="http://schemas.openxmlformats.org/drawingml/2006/picture">
+                  <pic:nvPicPr>
+                    <pic:cNvPr id="1" name=""/>
+                    <pic:cNvPicPr/>
+                  </pic:nvPicPr>
+                  <pic:blipFill>
+                    <a:blip r:embed="rId21"/>
+                    <a:stretch>
+                      <a:fillRect/>
+                    </a:stretch>
+                  </pic:blipFill>
+                  <pic:spPr>
+                    <a:xfrm>
+                      <a:off x="0" y="0"/>
+                      <a:ext cx="5957589" cy="1352653"/>
+                    </a:xfrm>
+                    <a:prstGeom prst="rect">
+                      <a:avLst/>
+                    </a:prstGeom>
+                  </pic:spPr>
+                </pic:pic>
+              </a:graphicData>
+            </a:graphic>
+          </wp:inline>
+        </w:drawing>
+      </w:r>
+    </w:p>
+    <w:p>
+      <w:pPr>
+        <w:rPr>
+          <w:rFonts w:asciiTheme="majorHAnsi" w:eastAsiaTheme="majorEastAsia" w:hAnsiTheme="majorHAnsi" w:cstheme="majorBidi"/>
+          <w:color w:val="2E74B5" w:themeColor="accent1" w:themeShade="BF"/>
+          <w:sz w:val="32"/>
+          <w:szCs w:val="32"/>
+        </w:rPr>
+      </w:pPr>
+      <w:r>
+        <w:br w:type="page"/>
+      </w:r>
+    </w:p>
+    <w:p>
+      <w:pPr>
+        <w:pStyle w:val="Heading1"/>
+      </w:pPr>
+      <w:r>
+        <w:lastRenderedPageBreak/>
+        <w:t>Functions</w:t>
+      </w:r>
+    </w:p>
+    <w:p>
+      <w:pPr>
+        <w:pStyle w:val="Heading2"/>
+        <w:numPr>
+          <w:ilvl w:val="0"/>
+          <w:numId w:val="25"/>
+        </w:numPr>
+      </w:pPr>
+      <w:r>
+        <w:t>S</w:t>
+      </w:r>
+      <w:r>
+        <w:t>uggest a dataset based on the given tag</w:t>
       </w:r>
       <w:r>
         <w:t xml:space="preserve"> – </w:t>
@@ -2193,7 +2556,7 @@
                     <pic:cNvPicPr/>
                   </pic:nvPicPr>
                   <pic:blipFill>
-                    <a:blip r:embed="rId19"/>
+                    <a:blip r:embed="rId22"/>
                     <a:stretch>
                       <a:fillRect/>
                     </a:stretch>
@@ -2216,14 +2579,17 @@
     </w:p>
     <w:p>
       <w:pPr>
-        <w:pStyle w:val="ListParagraph"/>
+        <w:pStyle w:val="Heading2"/>
         <w:numPr>
           <w:ilvl w:val="0"/>
-          <w:numId w:val="21"/>
+          <w:numId w:val="25"/>
         </w:numPr>
       </w:pPr>
       <w:r>
-        <w:t>Function to suggest best value of</w:t>
+        <w:t>Suggest</w:t>
+      </w:r>
+      <w:r>
+        <w:t xml:space="preserve"> best value of</w:t>
       </w:r>
       <w:r>
         <w:t xml:space="preserve"> specified</w:t>
@@ -2543,9 +2909,2297 @@
           <w:noProof/>
         </w:rPr>
         <w:drawing>
-          <wp:inline distT="0" distB="0" distL="0" distR="0" wp14:anchorId="4ABE3CA1" wp14:editId="662B50CE">
-            <wp:extent cx="5943600" cy="1922780"/>
-            <wp:effectExtent l="0" t="0" r="0" b="1270"/>
+          <wp:inline distT="0" distB="0" distL="0" distR="0" wp14:anchorId="1F5C5237" wp14:editId="09E240D1">
+            <wp:extent cx="5943600" cy="1454785"/>
+            <wp:effectExtent l="0" t="0" r="0" b="0"/>
+            <wp:docPr id="17" name="Picture 17"/>
+            <wp:cNvGraphicFramePr>
+              <a:graphicFrameLocks xmlns:a="http://schemas.openxmlformats.org/drawingml/2006/main" noChangeAspect="1"/>
+            </wp:cNvGraphicFramePr>
+            <a:graphic xmlns:a="http://schemas.openxmlformats.org/drawingml/2006/main">
+              <a:graphicData uri="http://schemas.openxmlformats.org/drawingml/2006/picture">
+                <pic:pic xmlns:pic="http://schemas.openxmlformats.org/drawingml/2006/picture">
+                  <pic:nvPicPr>
+                    <pic:cNvPr id="1" name=""/>
+                    <pic:cNvPicPr/>
+                  </pic:nvPicPr>
+                  <pic:blipFill>
+                    <a:blip r:embed="rId23"/>
+                    <a:stretch>
+                      <a:fillRect/>
+                    </a:stretch>
+                  </pic:blipFill>
+                  <pic:spPr>
+                    <a:xfrm>
+                      <a:off x="0" y="0"/>
+                      <a:ext cx="5943600" cy="1454785"/>
+                    </a:xfrm>
+                    <a:prstGeom prst="rect">
+                      <a:avLst/>
+                    </a:prstGeom>
+                  </pic:spPr>
+                </pic:pic>
+              </a:graphicData>
+            </a:graphic>
+          </wp:inline>
+        </w:drawing>
+      </w:r>
+    </w:p>
+    <w:p>
+      <w:pPr>
+        <w:pStyle w:val="Heading2"/>
+        <w:numPr>
+          <w:ilvl w:val="0"/>
+          <w:numId w:val="25"/>
+        </w:numPr>
+      </w:pPr>
+      <w:r>
+        <w:t>Get number of models for a given range of RMSE values</w:t>
+      </w:r>
+    </w:p>
+    <w:p>
+      <w:pPr>
+        <w:pStyle w:val="NoSpacing"/>
+      </w:pPr>
+      <w:r>
+        <w:t>CREATE DEFINER=`</w:t>
+      </w:r>
+      <w:proofErr w:type="spellStart"/>
+      <w:r>
+        <w:t>root`@`localhost</w:t>
+      </w:r>
+      <w:proofErr w:type="spellEnd"/>
+      <w:r>
+        <w:t>` FUNCTION `</w:t>
+      </w:r>
+      <w:proofErr w:type="spellStart"/>
+      <w:r>
+        <w:t>count_models</w:t>
+      </w:r>
+      <w:proofErr w:type="spellEnd"/>
+      <w:proofErr w:type="gramStart"/>
+      <w:r>
+        <w:t>`(</w:t>
+      </w:r>
+      <w:proofErr w:type="gramEnd"/>
+      <w:r>
+        <w:t>FROM_RMSE float, TO_RMSE float) RETURNS int(11)</w:t>
+      </w:r>
+    </w:p>
+    <w:p>
+      <w:pPr>
+        <w:pStyle w:val="NoSpacing"/>
+      </w:pPr>
+      <w:r>
+        <w:t xml:space="preserve">    DETERMINISTIC</w:t>
+      </w:r>
+    </w:p>
+    <w:p>
+      <w:pPr>
+        <w:pStyle w:val="NoSpacing"/>
+      </w:pPr>
+      <w:r>
+        <w:t>BEGIN</w:t>
+      </w:r>
+    </w:p>
+    <w:p>
+      <w:pPr>
+        <w:pStyle w:val="NoSpacing"/>
+      </w:pPr>
+      <w:proofErr w:type="gramStart"/>
+      <w:r>
+        <w:t>DECLARE  MODEL</w:t>
+      </w:r>
+      <w:proofErr w:type="gramEnd"/>
+      <w:r>
+        <w:t>_COUNT int;</w:t>
+      </w:r>
+    </w:p>
+    <w:p>
+      <w:pPr>
+        <w:pStyle w:val="NoSpacing"/>
+      </w:pPr>
+      <w:r>
+        <w:t>select count(</w:t>
+      </w:r>
+      <w:proofErr w:type="spellStart"/>
+      <w:r>
+        <w:t>model_name</w:t>
+      </w:r>
+      <w:proofErr w:type="spellEnd"/>
+      <w:r>
+        <w:t xml:space="preserve">) into </w:t>
+      </w:r>
+      <w:proofErr w:type="spellStart"/>
+      <w:r>
+        <w:t>model_count</w:t>
+      </w:r>
+      <w:proofErr w:type="spellEnd"/>
+      <w:r>
+        <w:t xml:space="preserve"> from model where </w:t>
+      </w:r>
+      <w:proofErr w:type="spellStart"/>
+      <w:r>
+        <w:t>rmse</w:t>
+      </w:r>
+      <w:proofErr w:type="spellEnd"/>
+      <w:r>
+        <w:t xml:space="preserve"> between </w:t>
+      </w:r>
+      <w:proofErr w:type="spellStart"/>
+      <w:r>
+        <w:t>from_rmse</w:t>
+      </w:r>
+      <w:proofErr w:type="spellEnd"/>
+      <w:r>
+        <w:t xml:space="preserve"> and </w:t>
+      </w:r>
+      <w:proofErr w:type="spellStart"/>
+      <w:r>
+        <w:t>to_rmse</w:t>
+      </w:r>
+      <w:proofErr w:type="spellEnd"/>
+      <w:r>
+        <w:t>;</w:t>
+      </w:r>
+    </w:p>
+    <w:p>
+      <w:pPr>
+        <w:pStyle w:val="NoSpacing"/>
+      </w:pPr>
+      <w:r>
+        <w:t>RETURN MODEL_COUNT;</w:t>
+      </w:r>
+    </w:p>
+    <w:p>
+      <w:pPr>
+        <w:pStyle w:val="NoSpacing"/>
+      </w:pPr>
+      <w:r>
+        <w:t>END</w:t>
+      </w:r>
+    </w:p>
+    <w:p>
+      <w:pPr>
+        <w:pStyle w:val="NoSpacing"/>
+      </w:pPr>
+      <w:r>
+        <w:rPr>
+          <w:noProof/>
+        </w:rPr>
+        <w:drawing>
+          <wp:inline distT="0" distB="0" distL="0" distR="0" wp14:anchorId="75BD061A" wp14:editId="6FA00004">
+            <wp:extent cx="3771900" cy="1733550"/>
+            <wp:effectExtent l="0" t="0" r="0" b="0"/>
+            <wp:docPr id="5" name="Picture 5"/>
+            <wp:cNvGraphicFramePr>
+              <a:graphicFrameLocks xmlns:a="http://schemas.openxmlformats.org/drawingml/2006/main" noChangeAspect="1"/>
+            </wp:cNvGraphicFramePr>
+            <a:graphic xmlns:a="http://schemas.openxmlformats.org/drawingml/2006/main">
+              <a:graphicData uri="http://schemas.openxmlformats.org/drawingml/2006/picture">
+                <pic:pic xmlns:pic="http://schemas.openxmlformats.org/drawingml/2006/picture">
+                  <pic:nvPicPr>
+                    <pic:cNvPr id="1" name=""/>
+                    <pic:cNvPicPr/>
+                  </pic:nvPicPr>
+                  <pic:blipFill>
+                    <a:blip r:embed="rId24"/>
+                    <a:stretch>
+                      <a:fillRect/>
+                    </a:stretch>
+                  </pic:blipFill>
+                  <pic:spPr>
+                    <a:xfrm>
+                      <a:off x="0" y="0"/>
+                      <a:ext cx="3771900" cy="1733550"/>
+                    </a:xfrm>
+                    <a:prstGeom prst="rect">
+                      <a:avLst/>
+                    </a:prstGeom>
+                  </pic:spPr>
+                </pic:pic>
+              </a:graphicData>
+            </a:graphic>
+          </wp:inline>
+        </w:drawing>
+      </w:r>
+    </w:p>
+    <w:p>
+      <w:pPr>
+        <w:ind w:left="360"/>
+      </w:pPr>
+    </w:p>
+    <w:p>
+      <w:pPr>
+        <w:pStyle w:val="Heading2"/>
+        <w:numPr>
+          <w:ilvl w:val="0"/>
+          <w:numId w:val="25"/>
+        </w:numPr>
+      </w:pPr>
+      <w:r>
+        <w:t>Get the best model for a given runtime</w:t>
+      </w:r>
+    </w:p>
+    <w:p>
+      <w:pPr>
+        <w:pStyle w:val="NoSpacing"/>
+      </w:pPr>
+      <w:r>
+        <w:t>CREATE DEFINER=`</w:t>
+      </w:r>
+      <w:proofErr w:type="spellStart"/>
+      <w:r>
+        <w:t>root`@`localhost</w:t>
+      </w:r>
+      <w:proofErr w:type="spellEnd"/>
+      <w:r>
+        <w:t>` FUNCTION `</w:t>
+      </w:r>
+      <w:proofErr w:type="spellStart"/>
+      <w:r>
+        <w:t>best_model</w:t>
+      </w:r>
+      <w:proofErr w:type="spellEnd"/>
+      <w:proofErr w:type="gramStart"/>
+      <w:r>
+        <w:t>`(</w:t>
+      </w:r>
+      <w:proofErr w:type="gramEnd"/>
+      <w:r>
+        <w:t>runtime int) RETURNS varchar(128) CHARSET utf8mb4</w:t>
+      </w:r>
+    </w:p>
+    <w:p>
+      <w:pPr>
+        <w:pStyle w:val="NoSpacing"/>
+      </w:pPr>
+      <w:r>
+        <w:t xml:space="preserve">    DETERMINISTIC</w:t>
+      </w:r>
+    </w:p>
+    <w:p>
+      <w:pPr>
+        <w:pStyle w:val="NoSpacing"/>
+      </w:pPr>
+      <w:r>
+        <w:t>BEGIN</w:t>
+      </w:r>
+    </w:p>
+    <w:p>
+      <w:pPr>
+        <w:pStyle w:val="NoSpacing"/>
+      </w:pPr>
+      <w:r>
+        <w:t xml:space="preserve">DECLARE model </w:t>
+      </w:r>
+      <w:proofErr w:type="gramStart"/>
+      <w:r>
+        <w:t>varchar(</w:t>
+      </w:r>
+      <w:proofErr w:type="gramEnd"/>
+      <w:r>
+        <w:t>128);</w:t>
+      </w:r>
+    </w:p>
+    <w:p>
+      <w:pPr>
+        <w:pStyle w:val="NoSpacing"/>
+      </w:pPr>
+    </w:p>
+    <w:p>
+      <w:pPr>
+        <w:pStyle w:val="NoSpacing"/>
+      </w:pPr>
+      <w:r>
+        <w:t xml:space="preserve">select </w:t>
+      </w:r>
+      <w:proofErr w:type="spellStart"/>
+      <w:r>
+        <w:t>model_name</w:t>
+      </w:r>
+      <w:proofErr w:type="spellEnd"/>
+      <w:r>
+        <w:t xml:space="preserve"> into model from model m join run r on </w:t>
+      </w:r>
+      <w:proofErr w:type="spellStart"/>
+      <w:proofErr w:type="gramStart"/>
+      <w:r>
+        <w:t>m.iteration</w:t>
+      </w:r>
+      <w:proofErr w:type="gramEnd"/>
+      <w:r>
+        <w:t>_id</w:t>
+      </w:r>
+      <w:proofErr w:type="spellEnd"/>
+      <w:r>
+        <w:t>=</w:t>
+      </w:r>
+      <w:proofErr w:type="spellStart"/>
+      <w:r>
+        <w:t>r.iteration_id</w:t>
+      </w:r>
+      <w:proofErr w:type="spellEnd"/>
+    </w:p>
+    <w:p>
+      <w:pPr>
+        <w:pStyle w:val="NoSpacing"/>
+      </w:pPr>
+      <w:r>
+        <w:t xml:space="preserve">where </w:t>
+      </w:r>
+      <w:proofErr w:type="spellStart"/>
+      <w:r>
+        <w:t>max_runtime_secs</w:t>
+      </w:r>
+      <w:proofErr w:type="spellEnd"/>
+      <w:r>
+        <w:t xml:space="preserve"> = 900</w:t>
+      </w:r>
+    </w:p>
+    <w:p>
+      <w:pPr>
+        <w:pStyle w:val="NoSpacing"/>
+      </w:pPr>
+      <w:r>
+        <w:t xml:space="preserve">group by </w:t>
+      </w:r>
+      <w:proofErr w:type="spellStart"/>
+      <w:proofErr w:type="gramStart"/>
+      <w:r>
+        <w:t>m.model</w:t>
+      </w:r>
+      <w:proofErr w:type="gramEnd"/>
+      <w:r>
+        <w:t>_name</w:t>
+      </w:r>
+      <w:proofErr w:type="spellEnd"/>
+      <w:r>
+        <w:t xml:space="preserve">, </w:t>
+      </w:r>
+      <w:proofErr w:type="spellStart"/>
+      <w:r>
+        <w:t>rmse</w:t>
+      </w:r>
+      <w:proofErr w:type="spellEnd"/>
+    </w:p>
+    <w:p>
+      <w:pPr>
+        <w:pStyle w:val="NoSpacing"/>
+      </w:pPr>
+      <w:r>
+        <w:t xml:space="preserve">order by </w:t>
+      </w:r>
+      <w:proofErr w:type="spellStart"/>
+      <w:r>
+        <w:t>rmse</w:t>
+      </w:r>
+      <w:proofErr w:type="spellEnd"/>
+      <w:r>
+        <w:t xml:space="preserve"> desc limit 1;</w:t>
+      </w:r>
+    </w:p>
+    <w:p>
+      <w:pPr>
+        <w:pStyle w:val="NoSpacing"/>
+      </w:pPr>
+    </w:p>
+    <w:p>
+      <w:pPr>
+        <w:pStyle w:val="NoSpacing"/>
+      </w:pPr>
+      <w:r>
+        <w:t>RETURN model;</w:t>
+      </w:r>
+    </w:p>
+    <w:p>
+      <w:pPr>
+        <w:pStyle w:val="NoSpacing"/>
+      </w:pPr>
+      <w:r>
+        <w:t>END</w:t>
+      </w:r>
+    </w:p>
+    <w:p>
+      <w:pPr>
+        <w:pStyle w:val="NoSpacing"/>
+      </w:pPr>
+      <w:r>
+        <w:rPr>
+          <w:noProof/>
+        </w:rPr>
+        <w:lastRenderedPageBreak/>
+        <w:drawing>
+          <wp:inline distT="0" distB="0" distL="0" distR="0" wp14:anchorId="3557B3AB" wp14:editId="04F5DF02">
+            <wp:extent cx="5943600" cy="1748790"/>
+            <wp:effectExtent l="0" t="0" r="0" b="3810"/>
+            <wp:docPr id="14" name="Picture 14"/>
+            <wp:cNvGraphicFramePr>
+              <a:graphicFrameLocks xmlns:a="http://schemas.openxmlformats.org/drawingml/2006/main" noChangeAspect="1"/>
+            </wp:cNvGraphicFramePr>
+            <a:graphic xmlns:a="http://schemas.openxmlformats.org/drawingml/2006/main">
+              <a:graphicData uri="http://schemas.openxmlformats.org/drawingml/2006/picture">
+                <pic:pic xmlns:pic="http://schemas.openxmlformats.org/drawingml/2006/picture">
+                  <pic:nvPicPr>
+                    <pic:cNvPr id="1" name=""/>
+                    <pic:cNvPicPr/>
+                  </pic:nvPicPr>
+                  <pic:blipFill>
+                    <a:blip r:embed="rId25"/>
+                    <a:stretch>
+                      <a:fillRect/>
+                    </a:stretch>
+                  </pic:blipFill>
+                  <pic:spPr>
+                    <a:xfrm>
+                      <a:off x="0" y="0"/>
+                      <a:ext cx="5943600" cy="1748790"/>
+                    </a:xfrm>
+                    <a:prstGeom prst="rect">
+                      <a:avLst/>
+                    </a:prstGeom>
+                  </pic:spPr>
+                </pic:pic>
+              </a:graphicData>
+            </a:graphic>
+          </wp:inline>
+        </w:drawing>
+      </w:r>
+    </w:p>
+    <w:p>
+      <w:pPr>
+        <w:rPr>
+          <w:rFonts w:asciiTheme="majorHAnsi" w:eastAsiaTheme="majorEastAsia" w:hAnsiTheme="majorHAnsi" w:cstheme="majorBidi"/>
+          <w:color w:val="2E74B5" w:themeColor="accent1" w:themeShade="BF"/>
+          <w:sz w:val="32"/>
+          <w:szCs w:val="32"/>
+        </w:rPr>
+      </w:pPr>
+      <w:r>
+        <w:br w:type="page"/>
+      </w:r>
+    </w:p>
+    <w:p>
+      <w:pPr>
+        <w:pStyle w:val="Heading1"/>
+      </w:pPr>
+      <w:r>
+        <w:lastRenderedPageBreak/>
+        <w:t>Views</w:t>
+      </w:r>
+    </w:p>
+    <w:p>
+      <w:pPr>
+        <w:pStyle w:val="Heading2"/>
+      </w:pPr>
+      <w:r>
+        <w:t>View 1</w:t>
+      </w:r>
+    </w:p>
+    <w:p>
+      <w:pPr>
+        <w:pStyle w:val="ListParagraph"/>
+        <w:numPr>
+          <w:ilvl w:val="0"/>
+          <w:numId w:val="22"/>
+        </w:numPr>
+      </w:pPr>
+      <w:r>
+        <w:t xml:space="preserve">Create a view to get the highest </w:t>
+      </w:r>
+      <w:proofErr w:type="spellStart"/>
+      <w:r>
+        <w:t>rmse</w:t>
+      </w:r>
+      <w:proofErr w:type="spellEnd"/>
+      <w:r>
+        <w:t xml:space="preserve"> value for the </w:t>
+      </w:r>
+      <w:proofErr w:type="spellStart"/>
+      <w:r>
+        <w:t>drf</w:t>
+      </w:r>
+      <w:proofErr w:type="spellEnd"/>
+      <w:r>
+        <w:t xml:space="preserve"> algorithm with the least runtime</w:t>
+      </w:r>
+    </w:p>
+    <w:p>
+      <w:pPr>
+        <w:pStyle w:val="ListParagraph"/>
+      </w:pPr>
+      <w:r>
+        <w:t xml:space="preserve">CREATE </w:t>
+      </w:r>
+    </w:p>
+    <w:p>
+      <w:pPr>
+        <w:pStyle w:val="ListParagraph"/>
+      </w:pPr>
+      <w:r>
+        <w:t xml:space="preserve">    ALGORITHM = UNDEFINED </w:t>
+      </w:r>
+    </w:p>
+    <w:p>
+      <w:pPr>
+        <w:pStyle w:val="ListParagraph"/>
+      </w:pPr>
+      <w:r>
+        <w:t xml:space="preserve">    DEFINER = `</w:t>
+      </w:r>
+      <w:proofErr w:type="spellStart"/>
+      <w:r>
+        <w:t>root`@`localhost</w:t>
+      </w:r>
+      <w:proofErr w:type="spellEnd"/>
+      <w:r>
+        <w:t xml:space="preserve">` </w:t>
+      </w:r>
+    </w:p>
+    <w:p>
+      <w:pPr>
+        <w:pStyle w:val="ListParagraph"/>
+      </w:pPr>
+      <w:r>
+        <w:t xml:space="preserve">    SQL SECURITY DEFINER</w:t>
+      </w:r>
+    </w:p>
+    <w:p>
+      <w:pPr>
+        <w:pStyle w:val="ListParagraph"/>
+      </w:pPr>
+      <w:r>
+        <w:t>VIEW `hyperparameter_db_11</w:t>
+      </w:r>
+      <w:proofErr w:type="gramStart"/>
+      <w:r>
+        <w:t>`.`</w:t>
+      </w:r>
+      <w:proofErr w:type="gramEnd"/>
+      <w:r>
+        <w:t>max_mae` AS</w:t>
+      </w:r>
+    </w:p>
+    <w:p>
+      <w:pPr>
+        <w:pStyle w:val="ListParagraph"/>
+      </w:pPr>
+      <w:r>
+        <w:t xml:space="preserve">    SELECT </w:t>
+      </w:r>
+    </w:p>
+    <w:p>
+      <w:pPr>
+        <w:pStyle w:val="ListParagraph"/>
+      </w:pPr>
+      <w:r>
+        <w:t xml:space="preserve">        MAX(`</w:t>
+      </w:r>
+      <w:proofErr w:type="spellStart"/>
+      <w:r>
+        <w:t>m</w:t>
+      </w:r>
+      <w:proofErr w:type="gramStart"/>
+      <w:r>
+        <w:t>`.`</w:t>
+      </w:r>
+      <w:proofErr w:type="gramEnd"/>
+      <w:r>
+        <w:t>MAE</w:t>
+      </w:r>
+      <w:proofErr w:type="spellEnd"/>
+      <w:r>
+        <w:t>`) AS `max(</w:t>
+      </w:r>
+      <w:proofErr w:type="spellStart"/>
+      <w:r>
+        <w:t>mae</w:t>
+      </w:r>
+      <w:proofErr w:type="spellEnd"/>
+      <w:r>
+        <w:t>)`</w:t>
+      </w:r>
+    </w:p>
+    <w:p>
+      <w:pPr>
+        <w:pStyle w:val="ListParagraph"/>
+      </w:pPr>
+      <w:r>
+        <w:t xml:space="preserve">    FROM</w:t>
+      </w:r>
+    </w:p>
+    <w:p>
+      <w:pPr>
+        <w:pStyle w:val="ListParagraph"/>
+      </w:pPr>
+      <w:r>
+        <w:t xml:space="preserve">        ((`hyperparameter_db_11</w:t>
+      </w:r>
+      <w:proofErr w:type="gramStart"/>
+      <w:r>
+        <w:t>`.`</w:t>
+      </w:r>
+      <w:proofErr w:type="gramEnd"/>
+      <w:r>
+        <w:t>model` `m`</w:t>
+      </w:r>
+    </w:p>
+    <w:p>
+      <w:pPr>
+        <w:pStyle w:val="ListParagraph"/>
+      </w:pPr>
+      <w:r>
+        <w:t xml:space="preserve">        JOIN `hyperparameter_db_11</w:t>
+      </w:r>
+      <w:proofErr w:type="gramStart"/>
+      <w:r>
+        <w:t>`.`</w:t>
+      </w:r>
+      <w:proofErr w:type="gramEnd"/>
+      <w:r>
+        <w:t>hyperparameters` `h`)</w:t>
+      </w:r>
+    </w:p>
+    <w:p>
+      <w:pPr>
+        <w:pStyle w:val="ListParagraph"/>
+      </w:pPr>
+      <w:r>
+        <w:t xml:space="preserve">        JOIN `hyperparameter_db_11</w:t>
+      </w:r>
+      <w:proofErr w:type="gramStart"/>
+      <w:r>
+        <w:t>`.`</w:t>
+      </w:r>
+      <w:proofErr w:type="gramEnd"/>
+      <w:r>
+        <w:t>run` `r`)</w:t>
+      </w:r>
+    </w:p>
+    <w:p>
+      <w:pPr>
+        <w:pStyle w:val="ListParagraph"/>
+      </w:pPr>
+      <w:r>
+        <w:t xml:space="preserve">    WHERE</w:t>
+      </w:r>
+    </w:p>
+    <w:p>
+      <w:pPr>
+        <w:pStyle w:val="ListParagraph"/>
+      </w:pPr>
+      <w:r>
+        <w:t xml:space="preserve">        ((`</w:t>
+      </w:r>
+      <w:proofErr w:type="spellStart"/>
+      <w:r>
+        <w:t>h</w:t>
+      </w:r>
+      <w:proofErr w:type="gramStart"/>
+      <w:r>
+        <w:t>`.`</w:t>
+      </w:r>
+      <w:proofErr w:type="gramEnd"/>
+      <w:r>
+        <w:t>MODEL_ID</w:t>
+      </w:r>
+      <w:proofErr w:type="spellEnd"/>
+      <w:r>
+        <w:t>` = `</w:t>
+      </w:r>
+      <w:proofErr w:type="spellStart"/>
+      <w:r>
+        <w:t>m`.`MODEL_ID</w:t>
+      </w:r>
+      <w:proofErr w:type="spellEnd"/>
+      <w:r>
+        <w:t>`)</w:t>
+      </w:r>
+    </w:p>
+    <w:p>
+      <w:pPr>
+        <w:pStyle w:val="ListParagraph"/>
+      </w:pPr>
+      <w:r>
+        <w:t xml:space="preserve">            AND (`</w:t>
+      </w:r>
+      <w:proofErr w:type="spellStart"/>
+      <w:r>
+        <w:t>m</w:t>
+      </w:r>
+      <w:proofErr w:type="gramStart"/>
+      <w:r>
+        <w:t>`.`</w:t>
+      </w:r>
+      <w:proofErr w:type="gramEnd"/>
+      <w:r>
+        <w:t>ITERATION_ID</w:t>
+      </w:r>
+      <w:proofErr w:type="spellEnd"/>
+      <w:r>
+        <w:t>` = `</w:t>
+      </w:r>
+      <w:proofErr w:type="spellStart"/>
+      <w:r>
+        <w:t>r`.`ITERATION_ID</w:t>
+      </w:r>
+      <w:proofErr w:type="spellEnd"/>
+      <w:r>
+        <w:t>`)</w:t>
+      </w:r>
+    </w:p>
+    <w:p>
+      <w:pPr>
+        <w:pStyle w:val="ListParagraph"/>
+      </w:pPr>
+      <w:r>
+        <w:t xml:space="preserve">            AND (`</w:t>
+      </w:r>
+      <w:proofErr w:type="spellStart"/>
+      <w:r>
+        <w:t>m</w:t>
+      </w:r>
+      <w:proofErr w:type="gramStart"/>
+      <w:r>
+        <w:t>`.`</w:t>
+      </w:r>
+      <w:proofErr w:type="gramEnd"/>
+      <w:r>
+        <w:t>MODEL_NAME</w:t>
+      </w:r>
+      <w:proofErr w:type="spellEnd"/>
+      <w:r>
+        <w:t>` LIKE '%</w:t>
+      </w:r>
+      <w:proofErr w:type="spellStart"/>
+      <w:r>
+        <w:t>drf</w:t>
+      </w:r>
+      <w:proofErr w:type="spellEnd"/>
+      <w:r>
+        <w:t>%')</w:t>
+      </w:r>
+    </w:p>
+    <w:p>
+      <w:pPr>
+        <w:pStyle w:val="ListParagraph"/>
+      </w:pPr>
+      <w:r>
+        <w:t xml:space="preserve">            AND (`</w:t>
+      </w:r>
+      <w:proofErr w:type="spellStart"/>
+      <w:r>
+        <w:t>r</w:t>
+      </w:r>
+      <w:proofErr w:type="gramStart"/>
+      <w:r>
+        <w:t>`.`</w:t>
+      </w:r>
+      <w:proofErr w:type="gramEnd"/>
+      <w:r>
+        <w:t>MAX_RUNTIME_SECS</w:t>
+      </w:r>
+      <w:proofErr w:type="spellEnd"/>
+      <w:r>
+        <w:t xml:space="preserve">` = (SELECT </w:t>
+      </w:r>
+    </w:p>
+    <w:p>
+      <w:pPr>
+        <w:pStyle w:val="ListParagraph"/>
+      </w:pPr>
+      <w:r>
+        <w:t xml:space="preserve">                MIN(`hyperparameter_db_11</w:t>
+      </w:r>
+      <w:proofErr w:type="gramStart"/>
+      <w:r>
+        <w:t>`.`</w:t>
+      </w:r>
+      <w:proofErr w:type="gramEnd"/>
+      <w:r>
+        <w:t>run`.`MAX_RUNTIME_SECS`)</w:t>
+      </w:r>
+    </w:p>
+    <w:p>
+      <w:pPr>
+        <w:pStyle w:val="ListParagraph"/>
+      </w:pPr>
+      <w:r>
+        <w:t xml:space="preserve">            FROM</w:t>
+      </w:r>
+    </w:p>
+    <w:p>
+      <w:pPr>
+        <w:pStyle w:val="ListParagraph"/>
+      </w:pPr>
+      <w:r>
+        <w:t xml:space="preserve">                `hyperparameter_db_11</w:t>
+      </w:r>
+      <w:proofErr w:type="gramStart"/>
+      <w:r>
+        <w:t>`.`</w:t>
+      </w:r>
+      <w:proofErr w:type="gramEnd"/>
+      <w:r>
+        <w:t>run`)))</w:t>
+      </w:r>
+      <w:r>
+        <w:br/>
+      </w:r>
+    </w:p>
+    <w:p>
+      <w:r>
+        <w:rPr>
+          <w:noProof/>
+        </w:rPr>
+        <w:drawing>
+          <wp:inline distT="0" distB="0" distL="0" distR="0" wp14:anchorId="606BB1F5" wp14:editId="1E96FBAB">
+            <wp:extent cx="3762375" cy="1495425"/>
+            <wp:effectExtent l="0" t="0" r="9525" b="9525"/>
+            <wp:docPr id="20" name="Picture 20"/>
+            <wp:cNvGraphicFramePr>
+              <a:graphicFrameLocks xmlns:a="http://schemas.openxmlformats.org/drawingml/2006/main" noChangeAspect="1"/>
+            </wp:cNvGraphicFramePr>
+            <a:graphic xmlns:a="http://schemas.openxmlformats.org/drawingml/2006/main">
+              <a:graphicData uri="http://schemas.openxmlformats.org/drawingml/2006/picture">
+                <pic:pic xmlns:pic="http://schemas.openxmlformats.org/drawingml/2006/picture">
+                  <pic:nvPicPr>
+                    <pic:cNvPr id="1" name=""/>
+                    <pic:cNvPicPr/>
+                  </pic:nvPicPr>
+                  <pic:blipFill>
+                    <a:blip r:embed="rId26"/>
+                    <a:stretch>
+                      <a:fillRect/>
+                    </a:stretch>
+                  </pic:blipFill>
+                  <pic:spPr>
+                    <a:xfrm>
+                      <a:off x="0" y="0"/>
+                      <a:ext cx="3762375" cy="1495425"/>
+                    </a:xfrm>
+                    <a:prstGeom prst="rect">
+                      <a:avLst/>
+                    </a:prstGeom>
+                  </pic:spPr>
+                </pic:pic>
+              </a:graphicData>
+            </a:graphic>
+          </wp:inline>
+        </w:drawing>
+      </w:r>
+    </w:p>
+    <w:p>
+      <w:r>
+        <w:br w:type="page"/>
+      </w:r>
+    </w:p>
+    <w:p>
+      <w:pPr>
+        <w:pStyle w:val="Heading2"/>
+      </w:pPr>
+      <w:r>
+        <w:lastRenderedPageBreak/>
+        <w:t>View 2</w:t>
+      </w:r>
+    </w:p>
+    <w:p>
+      <w:pPr>
+        <w:pStyle w:val="ListParagraph"/>
+        <w:numPr>
+          <w:ilvl w:val="0"/>
+          <w:numId w:val="22"/>
+        </w:numPr>
+      </w:pPr>
+      <w:r>
+        <w:t xml:space="preserve">Create a view to display </w:t>
+      </w:r>
+      <w:r>
+        <w:t>max and min</w:t>
+      </w:r>
+      <w:r>
+        <w:t xml:space="preserve"> values of Tweed</w:t>
+      </w:r>
+      <w:r>
+        <w:t>ie</w:t>
+      </w:r>
+      <w:r>
+        <w:t xml:space="preserve"> power for </w:t>
+      </w:r>
+      <w:r>
+        <w:t xml:space="preserve">all </w:t>
+      </w:r>
+      <w:r>
+        <w:t>deep</w:t>
+      </w:r>
+      <w:r>
+        <w:t xml:space="preserve"> </w:t>
+      </w:r>
+      <w:r>
+        <w:t>learning</w:t>
+      </w:r>
+      <w:r>
+        <w:t xml:space="preserve"> algorithms</w:t>
+      </w:r>
+      <w:r>
+        <w:t xml:space="preserve"> for any </w:t>
+      </w:r>
+      <w:r>
+        <w:t xml:space="preserve">all </w:t>
+      </w:r>
+      <w:r>
+        <w:t>runtime</w:t>
+      </w:r>
+    </w:p>
+    <w:p>
+      <w:pPr>
+        <w:pStyle w:val="ListParagraph"/>
+        <w:numPr>
+          <w:ilvl w:val="0"/>
+          <w:numId w:val="19"/>
+        </w:numPr>
+      </w:pPr>
+      <w:r>
+        <w:t xml:space="preserve">CREATE </w:t>
+      </w:r>
+    </w:p>
+    <w:p>
+      <w:pPr>
+        <w:pStyle w:val="ListParagraph"/>
+      </w:pPr>
+      <w:r>
+        <w:t xml:space="preserve">    ALGORITHM = UNDEFINED </w:t>
+      </w:r>
+    </w:p>
+    <w:p>
+      <w:pPr>
+        <w:pStyle w:val="ListParagraph"/>
+      </w:pPr>
+      <w:r>
+        <w:t xml:space="preserve">    DEFINER = `</w:t>
+      </w:r>
+      <w:proofErr w:type="spellStart"/>
+      <w:r>
+        <w:t>root`@`localhost</w:t>
+      </w:r>
+      <w:proofErr w:type="spellEnd"/>
+      <w:r>
+        <w:t xml:space="preserve">` </w:t>
+      </w:r>
+    </w:p>
+    <w:p>
+      <w:pPr>
+        <w:pStyle w:val="ListParagraph"/>
+      </w:pPr>
+      <w:r>
+        <w:t xml:space="preserve">    SQL SECURITY DEFINER</w:t>
+      </w:r>
+    </w:p>
+    <w:p>
+      <w:pPr>
+        <w:pStyle w:val="ListParagraph"/>
+      </w:pPr>
+      <w:r>
+        <w:t>VIEW `hyperparameter_db_11</w:t>
+      </w:r>
+      <w:proofErr w:type="gramStart"/>
+      <w:r>
+        <w:t>`.`</w:t>
+      </w:r>
+      <w:proofErr w:type="gramEnd"/>
+      <w:r>
+        <w:t>tweedie_power` AS</w:t>
+      </w:r>
+    </w:p>
+    <w:p>
+      <w:pPr>
+        <w:pStyle w:val="ListParagraph"/>
+      </w:pPr>
+      <w:r>
+        <w:t xml:space="preserve">    SELECT </w:t>
+      </w:r>
+    </w:p>
+    <w:p>
+      <w:pPr>
+        <w:pStyle w:val="ListParagraph"/>
+      </w:pPr>
+      <w:r>
+        <w:t xml:space="preserve">        `</w:t>
+      </w:r>
+      <w:proofErr w:type="spellStart"/>
+      <w:r>
+        <w:t>r</w:t>
+      </w:r>
+      <w:proofErr w:type="gramStart"/>
+      <w:r>
+        <w:t>`.`</w:t>
+      </w:r>
+      <w:proofErr w:type="gramEnd"/>
+      <w:r>
+        <w:t>MAX_RUNTIME_SECS</w:t>
+      </w:r>
+      <w:proofErr w:type="spellEnd"/>
+      <w:r>
+        <w:t>` AS `</w:t>
+      </w:r>
+      <w:proofErr w:type="spellStart"/>
+      <w:r>
+        <w:t>max_runtime_secs</w:t>
+      </w:r>
+      <w:proofErr w:type="spellEnd"/>
+      <w:r>
+        <w:t>`,</w:t>
+      </w:r>
+    </w:p>
+    <w:p>
+      <w:pPr>
+        <w:pStyle w:val="ListParagraph"/>
+      </w:pPr>
+      <w:r>
+        <w:t xml:space="preserve">        `</w:t>
+      </w:r>
+      <w:proofErr w:type="spellStart"/>
+      <w:r>
+        <w:t>m</w:t>
+      </w:r>
+      <w:proofErr w:type="gramStart"/>
+      <w:r>
+        <w:t>`.`</w:t>
+      </w:r>
+      <w:proofErr w:type="gramEnd"/>
+      <w:r>
+        <w:t>MODEL_NAME</w:t>
+      </w:r>
+      <w:proofErr w:type="spellEnd"/>
+      <w:r>
+        <w:t>` AS `</w:t>
+      </w:r>
+      <w:proofErr w:type="spellStart"/>
+      <w:r>
+        <w:t>model_name</w:t>
+      </w:r>
+      <w:proofErr w:type="spellEnd"/>
+      <w:r>
+        <w:t>`,</w:t>
+      </w:r>
+    </w:p>
+    <w:p>
+      <w:pPr>
+        <w:pStyle w:val="ListParagraph"/>
+      </w:pPr>
+      <w:r>
+        <w:t xml:space="preserve">        `</w:t>
+      </w:r>
+      <w:proofErr w:type="spellStart"/>
+      <w:r>
+        <w:t>h</w:t>
+      </w:r>
+      <w:proofErr w:type="gramStart"/>
+      <w:r>
+        <w:t>`.`</w:t>
+      </w:r>
+      <w:proofErr w:type="gramEnd"/>
+      <w:r>
+        <w:t>HYPERPARAMETER_NAME</w:t>
+      </w:r>
+      <w:proofErr w:type="spellEnd"/>
+      <w:r>
+        <w:t>` AS `</w:t>
+      </w:r>
+      <w:proofErr w:type="spellStart"/>
+      <w:r>
+        <w:t>hyperparameter_name</w:t>
+      </w:r>
+      <w:proofErr w:type="spellEnd"/>
+      <w:r>
+        <w:t>`,</w:t>
+      </w:r>
+    </w:p>
+    <w:p>
+      <w:pPr>
+        <w:pStyle w:val="ListParagraph"/>
+      </w:pPr>
+      <w:r>
+        <w:t xml:space="preserve">        MAX(`</w:t>
+      </w:r>
+      <w:proofErr w:type="spellStart"/>
+      <w:r>
+        <w:t>h</w:t>
+      </w:r>
+      <w:proofErr w:type="gramStart"/>
+      <w:r>
+        <w:t>`.`</w:t>
+      </w:r>
+      <w:proofErr w:type="gramEnd"/>
+      <w:r>
+        <w:t>HYPERPARAMETER_ACTUAL_VALUE</w:t>
+      </w:r>
+      <w:proofErr w:type="spellEnd"/>
+      <w:r>
+        <w:t>`) AS `max(</w:t>
+      </w:r>
+      <w:proofErr w:type="spellStart"/>
+      <w:r>
+        <w:t>h.HYPERPARAMETER_ACTUAL_VALUE</w:t>
+      </w:r>
+      <w:proofErr w:type="spellEnd"/>
+      <w:r>
+        <w:t>)`,</w:t>
+      </w:r>
+    </w:p>
+    <w:p>
+      <w:pPr>
+        <w:pStyle w:val="ListParagraph"/>
+      </w:pPr>
+      <w:r>
+        <w:t xml:space="preserve">        MIN(`</w:t>
+      </w:r>
+      <w:proofErr w:type="spellStart"/>
+      <w:r>
+        <w:t>h</w:t>
+      </w:r>
+      <w:proofErr w:type="gramStart"/>
+      <w:r>
+        <w:t>`.`</w:t>
+      </w:r>
+      <w:proofErr w:type="gramEnd"/>
+      <w:r>
+        <w:t>HYPERPARAMETER_ACTUAL_VALUE</w:t>
+      </w:r>
+      <w:proofErr w:type="spellEnd"/>
+      <w:r>
+        <w:t>`) AS `min(</w:t>
+      </w:r>
+      <w:proofErr w:type="spellStart"/>
+      <w:r>
+        <w:t>h.HYPERPARAMETER_ACTUAL_VALUE</w:t>
+      </w:r>
+      <w:proofErr w:type="spellEnd"/>
+      <w:r>
+        <w:t>)`</w:t>
+      </w:r>
+    </w:p>
+    <w:p>
+      <w:pPr>
+        <w:pStyle w:val="ListParagraph"/>
+      </w:pPr>
+      <w:r>
+        <w:t xml:space="preserve">    FROM</w:t>
+      </w:r>
+    </w:p>
+    <w:p>
+      <w:pPr>
+        <w:pStyle w:val="ListParagraph"/>
+      </w:pPr>
+      <w:r>
+        <w:t xml:space="preserve">        ((`hyperparameter_db_11</w:t>
+      </w:r>
+      <w:proofErr w:type="gramStart"/>
+      <w:r>
+        <w:t>`.`</w:t>
+      </w:r>
+      <w:proofErr w:type="gramEnd"/>
+      <w:r>
+        <w:t>model` `m`</w:t>
+      </w:r>
+    </w:p>
+    <w:p>
+      <w:pPr>
+        <w:pStyle w:val="ListParagraph"/>
+      </w:pPr>
+      <w:r>
+        <w:t xml:space="preserve">        JOIN `hyperparameter_db_11</w:t>
+      </w:r>
+      <w:proofErr w:type="gramStart"/>
+      <w:r>
+        <w:t>`.`</w:t>
+      </w:r>
+      <w:proofErr w:type="gramEnd"/>
+      <w:r>
+        <w:t>hyperparameters` `h`)</w:t>
+      </w:r>
+    </w:p>
+    <w:p>
+      <w:pPr>
+        <w:pStyle w:val="ListParagraph"/>
+      </w:pPr>
+      <w:r>
+        <w:t xml:space="preserve">        JOIN `hyperparameter_db_11</w:t>
+      </w:r>
+      <w:proofErr w:type="gramStart"/>
+      <w:r>
+        <w:t>`.`</w:t>
+      </w:r>
+      <w:proofErr w:type="gramEnd"/>
+      <w:r>
+        <w:t>run` `r`)</w:t>
+      </w:r>
+    </w:p>
+    <w:p>
+      <w:pPr>
+        <w:pStyle w:val="ListParagraph"/>
+      </w:pPr>
+      <w:r>
+        <w:t xml:space="preserve">    WHERE</w:t>
+      </w:r>
+    </w:p>
+    <w:p>
+      <w:pPr>
+        <w:pStyle w:val="ListParagraph"/>
+      </w:pPr>
+      <w:r>
+        <w:t xml:space="preserve">        ((`</w:t>
+      </w:r>
+      <w:proofErr w:type="spellStart"/>
+      <w:r>
+        <w:t>h</w:t>
+      </w:r>
+      <w:proofErr w:type="gramStart"/>
+      <w:r>
+        <w:t>`.`</w:t>
+      </w:r>
+      <w:proofErr w:type="gramEnd"/>
+      <w:r>
+        <w:t>MODEL_ID</w:t>
+      </w:r>
+      <w:proofErr w:type="spellEnd"/>
+      <w:r>
+        <w:t>` = `</w:t>
+      </w:r>
+      <w:proofErr w:type="spellStart"/>
+      <w:r>
+        <w:t>m`.`MODEL_ID</w:t>
+      </w:r>
+      <w:proofErr w:type="spellEnd"/>
+      <w:r>
+        <w:t>`)</w:t>
+      </w:r>
+    </w:p>
+    <w:p>
+      <w:pPr>
+        <w:pStyle w:val="ListParagraph"/>
+      </w:pPr>
+      <w:r>
+        <w:t xml:space="preserve">            AND (`</w:t>
+      </w:r>
+      <w:proofErr w:type="spellStart"/>
+      <w:r>
+        <w:t>m</w:t>
+      </w:r>
+      <w:proofErr w:type="gramStart"/>
+      <w:r>
+        <w:t>`.`</w:t>
+      </w:r>
+      <w:proofErr w:type="gramEnd"/>
+      <w:r>
+        <w:t>ITERATION_ID</w:t>
+      </w:r>
+      <w:proofErr w:type="spellEnd"/>
+      <w:r>
+        <w:t>` = `</w:t>
+      </w:r>
+      <w:proofErr w:type="spellStart"/>
+      <w:r>
+        <w:t>r`.`ITERATION_ID</w:t>
+      </w:r>
+      <w:proofErr w:type="spellEnd"/>
+      <w:r>
+        <w:t>`)</w:t>
+      </w:r>
+    </w:p>
+    <w:p>
+      <w:pPr>
+        <w:pStyle w:val="ListParagraph"/>
+      </w:pPr>
+      <w:r>
+        <w:t xml:space="preserve">            AND (`</w:t>
+      </w:r>
+      <w:proofErr w:type="spellStart"/>
+      <w:r>
+        <w:t>h</w:t>
+      </w:r>
+      <w:proofErr w:type="gramStart"/>
+      <w:r>
+        <w:t>`.`</w:t>
+      </w:r>
+      <w:proofErr w:type="gramEnd"/>
+      <w:r>
+        <w:t>HYPERPARAMETER_NAME</w:t>
+      </w:r>
+      <w:proofErr w:type="spellEnd"/>
+      <w:r>
+        <w:t>` = '</w:t>
+      </w:r>
+      <w:proofErr w:type="spellStart"/>
+      <w:r>
+        <w:t>tweedie_power</w:t>
+      </w:r>
+      <w:proofErr w:type="spellEnd"/>
+      <w:r>
+        <w:t>')</w:t>
+      </w:r>
+    </w:p>
+    <w:p>
+      <w:pPr>
+        <w:pStyle w:val="ListParagraph"/>
+      </w:pPr>
+      <w:r>
+        <w:t xml:space="preserve">            AND (`</w:t>
+      </w:r>
+      <w:proofErr w:type="spellStart"/>
+      <w:r>
+        <w:t>m</w:t>
+      </w:r>
+      <w:proofErr w:type="gramStart"/>
+      <w:r>
+        <w:t>`.`</w:t>
+      </w:r>
+      <w:proofErr w:type="gramEnd"/>
+      <w:r>
+        <w:t>MODEL_NAME</w:t>
+      </w:r>
+      <w:proofErr w:type="spellEnd"/>
+      <w:r>
+        <w:t>` LIKE '%deep%'))</w:t>
+      </w:r>
+    </w:p>
+    <w:p>
+      <w:pPr>
+        <w:pStyle w:val="ListParagraph"/>
+      </w:pPr>
+      <w:r>
+        <w:t xml:space="preserve">    GROUP BY `</w:t>
+      </w:r>
+      <w:proofErr w:type="spellStart"/>
+      <w:r>
+        <w:t>r</w:t>
+      </w:r>
+      <w:proofErr w:type="gramStart"/>
+      <w:r>
+        <w:t>`.`</w:t>
+      </w:r>
+      <w:proofErr w:type="gramEnd"/>
+      <w:r>
+        <w:t>MAX_RUNTIME_SECS</w:t>
+      </w:r>
+      <w:proofErr w:type="spellEnd"/>
+      <w:r>
+        <w:t>`</w:t>
+      </w:r>
+    </w:p>
+    <w:p>
+      <w:pPr>
+        <w:ind w:left="360"/>
+      </w:pPr>
+      <w:r>
+        <w:rPr>
+          <w:noProof/>
+        </w:rPr>
+        <w:drawing>
+          <wp:inline distT="0" distB="0" distL="0" distR="0" wp14:anchorId="01636FFF" wp14:editId="1A5427DD">
+            <wp:extent cx="5943600" cy="1887793"/>
+            <wp:effectExtent l="0" t="0" r="0" b="0"/>
+            <wp:docPr id="21" name="Picture 21"/>
+            <wp:cNvGraphicFramePr>
+              <a:graphicFrameLocks xmlns:a="http://schemas.openxmlformats.org/drawingml/2006/main" noChangeAspect="1"/>
+            </wp:cNvGraphicFramePr>
+            <a:graphic xmlns:a="http://schemas.openxmlformats.org/drawingml/2006/main">
+              <a:graphicData uri="http://schemas.openxmlformats.org/drawingml/2006/picture">
+                <pic:pic xmlns:pic="http://schemas.openxmlformats.org/drawingml/2006/picture">
+                  <pic:nvPicPr>
+                    <pic:cNvPr id="1" name=""/>
+                    <pic:cNvPicPr/>
+                  </pic:nvPicPr>
+                  <pic:blipFill>
+                    <a:blip r:embed="rId27"/>
+                    <a:stretch>
+                      <a:fillRect/>
+                    </a:stretch>
+                  </pic:blipFill>
+                  <pic:spPr>
+                    <a:xfrm>
+                      <a:off x="0" y="0"/>
+                      <a:ext cx="5976744" cy="1898320"/>
+                    </a:xfrm>
+                    <a:prstGeom prst="rect">
+                      <a:avLst/>
+                    </a:prstGeom>
+                  </pic:spPr>
+                </pic:pic>
+              </a:graphicData>
+            </a:graphic>
+          </wp:inline>
+        </w:drawing>
+      </w:r>
+    </w:p>
+    <w:p>
+      <w:pPr>
+        <w:pStyle w:val="Heading2"/>
+      </w:pPr>
+      <w:r>
+        <w:t>View 3</w:t>
+      </w:r>
+    </w:p>
+    <w:p>
+      <w:r>
+        <w:t>View that contains the best hyperparameters by dataset</w:t>
+      </w:r>
+    </w:p>
+    <w:p>
+      <w:pPr>
+        <w:pStyle w:val="NoSpacing"/>
+      </w:pPr>
+      <w:r>
+        <w:t xml:space="preserve">CREATE </w:t>
+      </w:r>
+    </w:p>
+    <w:p>
+      <w:pPr>
+        <w:pStyle w:val="NoSpacing"/>
+      </w:pPr>
+      <w:r>
+        <w:t xml:space="preserve">    ALGORITHM = UNDEFINED </w:t>
+      </w:r>
+    </w:p>
+    <w:p>
+      <w:pPr>
+        <w:pStyle w:val="NoSpacing"/>
+      </w:pPr>
+      <w:r>
+        <w:t xml:space="preserve">    DEFINER = `</w:t>
+      </w:r>
+      <w:proofErr w:type="spellStart"/>
+      <w:r>
+        <w:t>root`@`localhost</w:t>
+      </w:r>
+      <w:proofErr w:type="spellEnd"/>
+      <w:r>
+        <w:t xml:space="preserve">` </w:t>
+      </w:r>
+    </w:p>
+    <w:p>
+      <w:pPr>
+        <w:pStyle w:val="NoSpacing"/>
+      </w:pPr>
+      <w:r>
+        <w:t xml:space="preserve">    SQL SECURITY DEFINER</w:t>
+      </w:r>
+    </w:p>
+    <w:p>
+      <w:pPr>
+        <w:pStyle w:val="NoSpacing"/>
+      </w:pPr>
+      <w:r>
+        <w:t>VIEW `</w:t>
+      </w:r>
+      <w:proofErr w:type="spellStart"/>
+      <w:r>
+        <w:t>best_hp_by_dataset</w:t>
+      </w:r>
+      <w:proofErr w:type="spellEnd"/>
+      <w:r>
+        <w:t>` AS</w:t>
+      </w:r>
+    </w:p>
+    <w:p>
+      <w:pPr>
+        <w:pStyle w:val="NoSpacing"/>
+      </w:pPr>
+      <w:r>
+        <w:lastRenderedPageBreak/>
+        <w:t xml:space="preserve">    SELECT </w:t>
+      </w:r>
+    </w:p>
+    <w:p>
+      <w:pPr>
+        <w:pStyle w:val="NoSpacing"/>
+      </w:pPr>
+      <w:r>
+        <w:t xml:space="preserve">        `</w:t>
+      </w:r>
+      <w:proofErr w:type="spellStart"/>
+      <w:r>
+        <w:t>d</w:t>
+      </w:r>
+      <w:proofErr w:type="gramStart"/>
+      <w:r>
+        <w:t>`.`</w:t>
+      </w:r>
+      <w:proofErr w:type="gramEnd"/>
+      <w:r>
+        <w:t>DATASET_NAME</w:t>
+      </w:r>
+      <w:proofErr w:type="spellEnd"/>
+      <w:r>
+        <w:t>` AS `</w:t>
+      </w:r>
+      <w:proofErr w:type="spellStart"/>
+      <w:r>
+        <w:t>dataset_name</w:t>
+      </w:r>
+      <w:proofErr w:type="spellEnd"/>
+      <w:r>
+        <w:t>`,</w:t>
+      </w:r>
+    </w:p>
+    <w:p>
+      <w:pPr>
+        <w:pStyle w:val="NoSpacing"/>
+      </w:pPr>
+      <w:r>
+        <w:t xml:space="preserve">        `</w:t>
+      </w:r>
+      <w:proofErr w:type="spellStart"/>
+      <w:r>
+        <w:t>h</w:t>
+      </w:r>
+      <w:proofErr w:type="gramStart"/>
+      <w:r>
+        <w:t>`.`</w:t>
+      </w:r>
+      <w:proofErr w:type="gramEnd"/>
+      <w:r>
+        <w:t>HYPERPARAMETER_NAME</w:t>
+      </w:r>
+      <w:proofErr w:type="spellEnd"/>
+      <w:r>
+        <w:t>` AS `HYPERPARAMETER_NAME`,</w:t>
+      </w:r>
+    </w:p>
+    <w:p>
+      <w:pPr>
+        <w:pStyle w:val="NoSpacing"/>
+      </w:pPr>
+      <w:r>
+        <w:t xml:space="preserve">        `</w:t>
+      </w:r>
+      <w:proofErr w:type="spellStart"/>
+      <w:r>
+        <w:t>h</w:t>
+      </w:r>
+      <w:proofErr w:type="gramStart"/>
+      <w:r>
+        <w:t>`.`</w:t>
+      </w:r>
+      <w:proofErr w:type="gramEnd"/>
+      <w:r>
+        <w:t>HYPERPARAMETER_ACTUAL_VALUE</w:t>
+      </w:r>
+      <w:proofErr w:type="spellEnd"/>
+      <w:r>
+        <w:t>` AS `HYPERPARAMETER_ACTUAL_VALUE`,</w:t>
+      </w:r>
+    </w:p>
+    <w:p>
+      <w:pPr>
+        <w:pStyle w:val="NoSpacing"/>
+      </w:pPr>
+      <w:r>
+        <w:t xml:space="preserve">        `</w:t>
+      </w:r>
+      <w:proofErr w:type="spellStart"/>
+      <w:r>
+        <w:t>h</w:t>
+      </w:r>
+      <w:proofErr w:type="gramStart"/>
+      <w:r>
+        <w:t>`.`</w:t>
+      </w:r>
+      <w:proofErr w:type="gramEnd"/>
+      <w:r>
+        <w:t>HYPERPARAMETER_DEFAULT_VALUE</w:t>
+      </w:r>
+      <w:proofErr w:type="spellEnd"/>
+      <w:r>
+        <w:t>` AS `HYPERPARAMETER_DEFAULT_VALUE`</w:t>
+      </w:r>
+    </w:p>
+    <w:p>
+      <w:pPr>
+        <w:pStyle w:val="NoSpacing"/>
+      </w:pPr>
+      <w:r>
+        <w:t xml:space="preserve">    FROM</w:t>
+      </w:r>
+    </w:p>
+    <w:p>
+      <w:pPr>
+        <w:pStyle w:val="NoSpacing"/>
+      </w:pPr>
+      <w:r>
+        <w:t xml:space="preserve">        (((`dataset` `d`</w:t>
+      </w:r>
+    </w:p>
+    <w:p>
+      <w:pPr>
+        <w:pStyle w:val="NoSpacing"/>
+      </w:pPr>
+      <w:r>
+        <w:t xml:space="preserve">        LEFT JOIN `run` `r` ON ((`</w:t>
+      </w:r>
+      <w:proofErr w:type="spellStart"/>
+      <w:r>
+        <w:t>d</w:t>
+      </w:r>
+      <w:proofErr w:type="gramStart"/>
+      <w:r>
+        <w:t>`.`</w:t>
+      </w:r>
+      <w:proofErr w:type="gramEnd"/>
+      <w:r>
+        <w:t>DATASET_NAME</w:t>
+      </w:r>
+      <w:proofErr w:type="spellEnd"/>
+      <w:r>
+        <w:t>` = `</w:t>
+      </w:r>
+      <w:proofErr w:type="spellStart"/>
+      <w:r>
+        <w:t>r`.`DATASET_NAME</w:t>
+      </w:r>
+      <w:proofErr w:type="spellEnd"/>
+      <w:r>
+        <w:t>`)))</w:t>
+      </w:r>
+    </w:p>
+    <w:p>
+      <w:pPr>
+        <w:pStyle w:val="NoSpacing"/>
+      </w:pPr>
+      <w:r>
+        <w:t xml:space="preserve">        LEFT JOIN `model` `m` ON ((`</w:t>
+      </w:r>
+      <w:proofErr w:type="spellStart"/>
+      <w:r>
+        <w:t>r</w:t>
+      </w:r>
+      <w:proofErr w:type="gramStart"/>
+      <w:r>
+        <w:t>`.`</w:t>
+      </w:r>
+      <w:proofErr w:type="gramEnd"/>
+      <w:r>
+        <w:t>ITERATION_ID</w:t>
+      </w:r>
+      <w:proofErr w:type="spellEnd"/>
+      <w:r>
+        <w:t>` = `</w:t>
+      </w:r>
+      <w:proofErr w:type="spellStart"/>
+      <w:r>
+        <w:t>m`.`MODEL_ID</w:t>
+      </w:r>
+      <w:proofErr w:type="spellEnd"/>
+      <w:r>
+        <w:t>`)))</w:t>
+      </w:r>
+    </w:p>
+    <w:p>
+      <w:pPr>
+        <w:pStyle w:val="NoSpacing"/>
+      </w:pPr>
+      <w:r>
+        <w:t xml:space="preserve">        LEFT JOIN `hyperparameters` `h` ON (((`</w:t>
+      </w:r>
+      <w:proofErr w:type="spellStart"/>
+      <w:r>
+        <w:t>m</w:t>
+      </w:r>
+      <w:proofErr w:type="gramStart"/>
+      <w:r>
+        <w:t>`.`</w:t>
+      </w:r>
+      <w:proofErr w:type="gramEnd"/>
+      <w:r>
+        <w:t>MODEL_ID</w:t>
+      </w:r>
+      <w:proofErr w:type="spellEnd"/>
+      <w:r>
+        <w:t>` = `</w:t>
+      </w:r>
+      <w:proofErr w:type="spellStart"/>
+      <w:r>
+        <w:t>h`.`MODEL_ID</w:t>
+      </w:r>
+      <w:proofErr w:type="spellEnd"/>
+      <w:r>
+        <w:t>`)</w:t>
+      </w:r>
+    </w:p>
+    <w:p>
+      <w:pPr>
+        <w:pStyle w:val="NoSpacing"/>
+      </w:pPr>
+      <w:r>
+        <w:t xml:space="preserve">            AND (`</w:t>
+      </w:r>
+      <w:proofErr w:type="spellStart"/>
+      <w:r>
+        <w:t>m</w:t>
+      </w:r>
+      <w:proofErr w:type="gramStart"/>
+      <w:r>
+        <w:t>`.`</w:t>
+      </w:r>
+      <w:proofErr w:type="gramEnd"/>
+      <w:r>
+        <w:t>ITERATION_ID</w:t>
+      </w:r>
+      <w:proofErr w:type="spellEnd"/>
+      <w:r>
+        <w:t>` = `</w:t>
+      </w:r>
+      <w:proofErr w:type="spellStart"/>
+      <w:r>
+        <w:t>h`.`ITERATION_ID</w:t>
+      </w:r>
+      <w:proofErr w:type="spellEnd"/>
+      <w:r>
+        <w:t>`))))</w:t>
+      </w:r>
+    </w:p>
+    <w:p>
+      <w:pPr>
+        <w:pStyle w:val="NoSpacing"/>
+      </w:pPr>
+      <w:r>
+        <w:t xml:space="preserve">    WHERE</w:t>
+      </w:r>
+    </w:p>
+    <w:p>
+      <w:pPr>
+        <w:pStyle w:val="NoSpacing"/>
+      </w:pPr>
+      <w:r>
+        <w:t xml:space="preserve">        (`</w:t>
+      </w:r>
+      <w:proofErr w:type="spellStart"/>
+      <w:r>
+        <w:t>m</w:t>
+      </w:r>
+      <w:proofErr w:type="gramStart"/>
+      <w:r>
+        <w:t>`.`</w:t>
+      </w:r>
+      <w:proofErr w:type="gramEnd"/>
+      <w:r>
+        <w:t>RMSE</w:t>
+      </w:r>
+      <w:proofErr w:type="spellEnd"/>
+      <w:r>
+        <w:t xml:space="preserve">` = (SELECT </w:t>
+      </w:r>
+    </w:p>
+    <w:p>
+      <w:pPr>
+        <w:pStyle w:val="NoSpacing"/>
+      </w:pPr>
+      <w:r>
+        <w:t xml:space="preserve">                MIN(`m2</w:t>
+      </w:r>
+      <w:proofErr w:type="gramStart"/>
+      <w:r>
+        <w:t>`.`</w:t>
+      </w:r>
+      <w:proofErr w:type="gramEnd"/>
+      <w:r>
+        <w:t>RMSE`)</w:t>
+      </w:r>
+    </w:p>
+    <w:p>
+      <w:pPr>
+        <w:pStyle w:val="NoSpacing"/>
+      </w:pPr>
+      <w:r>
+        <w:t xml:space="preserve">            FROM</w:t>
+      </w:r>
+    </w:p>
+    <w:p>
+      <w:pPr>
+        <w:pStyle w:val="NoSpacing"/>
+      </w:pPr>
+      <w:r>
+        <w:t xml:space="preserve">                ((`dataset` `d2`</w:t>
+      </w:r>
+    </w:p>
+    <w:p>
+      <w:pPr>
+        <w:pStyle w:val="NoSpacing"/>
+      </w:pPr>
+      <w:r>
+        <w:t xml:space="preserve">                LEFT JOIN `run` `r2` ON ((`d2</w:t>
+      </w:r>
+      <w:proofErr w:type="gramStart"/>
+      <w:r>
+        <w:t>`.`</w:t>
+      </w:r>
+      <w:proofErr w:type="gramEnd"/>
+      <w:r>
+        <w:t>DATASET_NAME` = `r2`.`DATASET_NAME`)))</w:t>
+      </w:r>
+    </w:p>
+    <w:p>
+      <w:pPr>
+        <w:pStyle w:val="NoSpacing"/>
+      </w:pPr>
+      <w:r>
+        <w:t xml:space="preserve">                LEFT JOIN `model` `m2` ON ((`r2</w:t>
+      </w:r>
+      <w:proofErr w:type="gramStart"/>
+      <w:r>
+        <w:t>`.`</w:t>
+      </w:r>
+      <w:proofErr w:type="gramEnd"/>
+      <w:r>
+        <w:t>ITERATION_ID` = `m2`.`MODEL_ID`)))</w:t>
+      </w:r>
+    </w:p>
+    <w:p>
+      <w:pPr>
+        <w:pStyle w:val="NoSpacing"/>
+      </w:pPr>
+      <w:r>
+        <w:t xml:space="preserve">            WHERE</w:t>
+      </w:r>
+    </w:p>
+    <w:p>
+      <w:pPr>
+        <w:pStyle w:val="NoSpacing"/>
+      </w:pPr>
+      <w:r>
+        <w:t xml:space="preserve">                (`d2</w:t>
+      </w:r>
+      <w:proofErr w:type="gramStart"/>
+      <w:r>
+        <w:t>`.`</w:t>
+      </w:r>
+      <w:proofErr w:type="gramEnd"/>
+      <w:r>
+        <w:t>DATASET_NAME` = `</w:t>
+      </w:r>
+      <w:proofErr w:type="spellStart"/>
+      <w:r>
+        <w:t>d`.`DATASET_NAME</w:t>
+      </w:r>
+      <w:proofErr w:type="spellEnd"/>
+      <w:r>
+        <w:t>`)))</w:t>
+      </w:r>
+    </w:p>
+    <w:p>
+      <w:r>
+        <w:rPr>
+          <w:noProof/>
+        </w:rPr>
+        <w:drawing>
+          <wp:inline distT="0" distB="0" distL="0" distR="0" wp14:anchorId="50791E99" wp14:editId="22532EFF">
+            <wp:extent cx="5943600" cy="2035175"/>
+            <wp:effectExtent l="0" t="0" r="0" b="3175"/>
+            <wp:docPr id="10" name="Picture 10"/>
+            <wp:cNvGraphicFramePr>
+              <a:graphicFrameLocks xmlns:a="http://schemas.openxmlformats.org/drawingml/2006/main" noChangeAspect="1"/>
+            </wp:cNvGraphicFramePr>
+            <a:graphic xmlns:a="http://schemas.openxmlformats.org/drawingml/2006/main">
+              <a:graphicData uri="http://schemas.openxmlformats.org/drawingml/2006/picture">
+                <pic:pic xmlns:pic="http://schemas.openxmlformats.org/drawingml/2006/picture">
+                  <pic:nvPicPr>
+                    <pic:cNvPr id="1" name=""/>
+                    <pic:cNvPicPr/>
+                  </pic:nvPicPr>
+                  <pic:blipFill>
+                    <a:blip r:embed="rId28"/>
+                    <a:stretch>
+                      <a:fillRect/>
+                    </a:stretch>
+                  </pic:blipFill>
+                  <pic:spPr>
+                    <a:xfrm>
+                      <a:off x="0" y="0"/>
+                      <a:ext cx="5943600" cy="2035175"/>
+                    </a:xfrm>
+                    <a:prstGeom prst="rect">
+                      <a:avLst/>
+                    </a:prstGeom>
+                  </pic:spPr>
+                </pic:pic>
+              </a:graphicData>
+            </a:graphic>
+          </wp:inline>
+        </w:drawing>
+      </w:r>
+    </w:p>
+    <w:p>
+      <w:r>
+        <w:t>This view contains the best set of hyperparameters for all datasets which makes it easier for the end user to query without having to join tables and see only the necessary information.</w:t>
+      </w:r>
+    </w:p>
+    <w:p>
+      <w:pPr>
+        <w:pStyle w:val="Heading2"/>
+      </w:pPr>
+      <w:r>
+        <w:t>View 4</w:t>
+      </w:r>
+    </w:p>
+    <w:p>
+      <w:r>
+        <w:t>This view gives the summary count of the number of runs, models and hyperparameters by dataset</w:t>
+      </w:r>
+    </w:p>
+    <w:p>
+      <w:pPr>
+        <w:pStyle w:val="NoSpacing"/>
+      </w:pPr>
+      <w:r>
+        <w:t xml:space="preserve">CREATE </w:t>
+      </w:r>
+    </w:p>
+    <w:p>
+      <w:pPr>
+        <w:pStyle w:val="NoSpacing"/>
+      </w:pPr>
+      <w:r>
+        <w:t xml:space="preserve">    ALGORITHM = UNDEFINED </w:t>
+      </w:r>
+    </w:p>
+    <w:p>
+      <w:pPr>
+        <w:pStyle w:val="NoSpacing"/>
+      </w:pPr>
+      <w:r>
+        <w:t xml:space="preserve">    DEFINER = `</w:t>
+      </w:r>
+      <w:proofErr w:type="spellStart"/>
+      <w:r>
+        <w:t>root`@`localhost</w:t>
+      </w:r>
+      <w:proofErr w:type="spellEnd"/>
+      <w:r>
+        <w:t xml:space="preserve">` </w:t>
+      </w:r>
+    </w:p>
+    <w:p>
+      <w:pPr>
+        <w:pStyle w:val="NoSpacing"/>
+      </w:pPr>
+      <w:r>
+        <w:t xml:space="preserve">    SQL SECURITY DEFINER</w:t>
+      </w:r>
+    </w:p>
+    <w:p>
+      <w:pPr>
+        <w:pStyle w:val="NoSpacing"/>
+      </w:pPr>
+      <w:r>
+        <w:t>VIEW `</w:t>
+      </w:r>
+      <w:proofErr w:type="spellStart"/>
+      <w:r>
+        <w:t>dataset_summary</w:t>
+      </w:r>
+      <w:proofErr w:type="spellEnd"/>
+      <w:r>
+        <w:t>` AS</w:t>
+      </w:r>
+    </w:p>
+    <w:p>
+      <w:pPr>
+        <w:pStyle w:val="NoSpacing"/>
+      </w:pPr>
+      <w:r>
+        <w:t xml:space="preserve">    SELECT </w:t>
+      </w:r>
+    </w:p>
+    <w:p>
+      <w:pPr>
+        <w:pStyle w:val="NoSpacing"/>
+      </w:pPr>
+      <w:r>
+        <w:t xml:space="preserve">        `</w:t>
+      </w:r>
+      <w:proofErr w:type="spellStart"/>
+      <w:r>
+        <w:t>d</w:t>
+      </w:r>
+      <w:proofErr w:type="gramStart"/>
+      <w:r>
+        <w:t>`.`</w:t>
+      </w:r>
+      <w:proofErr w:type="gramEnd"/>
+      <w:r>
+        <w:t>DATASET_NAME</w:t>
+      </w:r>
+      <w:proofErr w:type="spellEnd"/>
+      <w:r>
+        <w:t>` AS `</w:t>
+      </w:r>
+      <w:proofErr w:type="spellStart"/>
+      <w:r>
+        <w:t>dataset_name</w:t>
+      </w:r>
+      <w:proofErr w:type="spellEnd"/>
+      <w:r>
+        <w:t>`,</w:t>
+      </w:r>
+    </w:p>
+    <w:p>
+      <w:pPr>
+        <w:pStyle w:val="NoSpacing"/>
+      </w:pPr>
+      <w:r>
+        <w:t xml:space="preserve">        </w:t>
+      </w:r>
+      <w:proofErr w:type="gramStart"/>
+      <w:r>
+        <w:t>COUNT(</w:t>
+      </w:r>
+      <w:proofErr w:type="gramEnd"/>
+      <w:r>
+        <w:t>DISTINCT `</w:t>
+      </w:r>
+      <w:proofErr w:type="spellStart"/>
+      <w:r>
+        <w:t>r`.`ITERATION_ID</w:t>
+      </w:r>
+      <w:proofErr w:type="spellEnd"/>
+      <w:r>
+        <w:t>`) AS `</w:t>
+      </w:r>
+      <w:proofErr w:type="spellStart"/>
+      <w:r>
+        <w:t>number_of</w:t>
+      </w:r>
+      <w:proofErr w:type="spellEnd"/>
+      <w:r>
+        <w:t xml:space="preserve"> runs`,</w:t>
+      </w:r>
+    </w:p>
+    <w:p>
+      <w:pPr>
+        <w:pStyle w:val="NoSpacing"/>
+      </w:pPr>
+      <w:r>
+        <w:t xml:space="preserve">        </w:t>
+      </w:r>
+      <w:proofErr w:type="gramStart"/>
+      <w:r>
+        <w:t>COUNT(</w:t>
+      </w:r>
+      <w:proofErr w:type="gramEnd"/>
+      <w:r>
+        <w:t>DISTINCT `</w:t>
+      </w:r>
+      <w:proofErr w:type="spellStart"/>
+      <w:r>
+        <w:t>m`.`MODEL_ID</w:t>
+      </w:r>
+      <w:proofErr w:type="spellEnd"/>
+      <w:r>
+        <w:t>`) AS `</w:t>
+      </w:r>
+      <w:proofErr w:type="spellStart"/>
+      <w:r>
+        <w:t>number_of_models</w:t>
+      </w:r>
+      <w:proofErr w:type="spellEnd"/>
+      <w:r>
+        <w:t>`,</w:t>
+      </w:r>
+    </w:p>
+    <w:p>
+      <w:pPr>
+        <w:pStyle w:val="NoSpacing"/>
+      </w:pPr>
+      <w:r>
+        <w:t xml:space="preserve">        </w:t>
+      </w:r>
+      <w:proofErr w:type="gramStart"/>
+      <w:r>
+        <w:t>COUNT(</w:t>
+      </w:r>
+      <w:proofErr w:type="gramEnd"/>
+      <w:r>
+        <w:t>DISTINCT `</w:t>
+      </w:r>
+      <w:proofErr w:type="spellStart"/>
+      <w:r>
+        <w:t>h`.`HYPERPARAMETER_NAME</w:t>
+      </w:r>
+      <w:proofErr w:type="spellEnd"/>
+      <w:r>
+        <w:t>`) AS `</w:t>
+      </w:r>
+      <w:proofErr w:type="spellStart"/>
+      <w:r>
+        <w:t>number_of_hyperparameters</w:t>
+      </w:r>
+      <w:proofErr w:type="spellEnd"/>
+      <w:r>
+        <w:t>`</w:t>
+      </w:r>
+    </w:p>
+    <w:p>
+      <w:pPr>
+        <w:pStyle w:val="NoSpacing"/>
+      </w:pPr>
+      <w:r>
+        <w:lastRenderedPageBreak/>
+        <w:t xml:space="preserve">    FROM</w:t>
+      </w:r>
+    </w:p>
+    <w:p>
+      <w:pPr>
+        <w:pStyle w:val="NoSpacing"/>
+      </w:pPr>
+      <w:r>
+        <w:t xml:space="preserve">        (((`dataset` `d`</w:t>
+      </w:r>
+    </w:p>
+    <w:p>
+      <w:pPr>
+        <w:pStyle w:val="NoSpacing"/>
+      </w:pPr>
+      <w:r>
+        <w:t xml:space="preserve">        LEFT JOIN `run` `r` ON ((`</w:t>
+      </w:r>
+      <w:proofErr w:type="spellStart"/>
+      <w:r>
+        <w:t>d</w:t>
+      </w:r>
+      <w:proofErr w:type="gramStart"/>
+      <w:r>
+        <w:t>`.`</w:t>
+      </w:r>
+      <w:proofErr w:type="gramEnd"/>
+      <w:r>
+        <w:t>DATASET_NAME</w:t>
+      </w:r>
+      <w:proofErr w:type="spellEnd"/>
+      <w:r>
+        <w:t>` = `</w:t>
+      </w:r>
+      <w:proofErr w:type="spellStart"/>
+      <w:r>
+        <w:t>r`.`DATASET_NAME</w:t>
+      </w:r>
+      <w:proofErr w:type="spellEnd"/>
+      <w:r>
+        <w:t>`)))</w:t>
+      </w:r>
+    </w:p>
+    <w:p>
+      <w:pPr>
+        <w:pStyle w:val="NoSpacing"/>
+      </w:pPr>
+      <w:r>
+        <w:t xml:space="preserve">        LEFT JOIN `model` `m` ON ((`</w:t>
+      </w:r>
+      <w:proofErr w:type="spellStart"/>
+      <w:r>
+        <w:t>r</w:t>
+      </w:r>
+      <w:proofErr w:type="gramStart"/>
+      <w:r>
+        <w:t>`.`</w:t>
+      </w:r>
+      <w:proofErr w:type="gramEnd"/>
+      <w:r>
+        <w:t>ITERATION_ID</w:t>
+      </w:r>
+      <w:proofErr w:type="spellEnd"/>
+      <w:r>
+        <w:t>` = `</w:t>
+      </w:r>
+      <w:proofErr w:type="spellStart"/>
+      <w:r>
+        <w:t>m`.`MODEL_ID</w:t>
+      </w:r>
+      <w:proofErr w:type="spellEnd"/>
+      <w:r>
+        <w:t>`)))</w:t>
+      </w:r>
+    </w:p>
+    <w:p>
+      <w:pPr>
+        <w:pStyle w:val="NoSpacing"/>
+      </w:pPr>
+      <w:r>
+        <w:t xml:space="preserve">        LEFT JOIN `hyperparameters` `h` ON (((`</w:t>
+      </w:r>
+      <w:proofErr w:type="spellStart"/>
+      <w:r>
+        <w:t>m</w:t>
+      </w:r>
+      <w:proofErr w:type="gramStart"/>
+      <w:r>
+        <w:t>`.`</w:t>
+      </w:r>
+      <w:proofErr w:type="gramEnd"/>
+      <w:r>
+        <w:t>MODEL_ID</w:t>
+      </w:r>
+      <w:proofErr w:type="spellEnd"/>
+      <w:r>
+        <w:t>` = `</w:t>
+      </w:r>
+      <w:proofErr w:type="spellStart"/>
+      <w:r>
+        <w:t>h`.`MODEL_ID</w:t>
+      </w:r>
+      <w:proofErr w:type="spellEnd"/>
+      <w:r>
+        <w:t>`)</w:t>
+      </w:r>
+    </w:p>
+    <w:p>
+      <w:pPr>
+        <w:pStyle w:val="NoSpacing"/>
+      </w:pPr>
+      <w:r>
+        <w:t xml:space="preserve">            AND (`</w:t>
+      </w:r>
+      <w:proofErr w:type="spellStart"/>
+      <w:r>
+        <w:t>m</w:t>
+      </w:r>
+      <w:proofErr w:type="gramStart"/>
+      <w:r>
+        <w:t>`.`</w:t>
+      </w:r>
+      <w:proofErr w:type="gramEnd"/>
+      <w:r>
+        <w:t>ITERATION_ID</w:t>
+      </w:r>
+      <w:proofErr w:type="spellEnd"/>
+      <w:r>
+        <w:t>` = `</w:t>
+      </w:r>
+      <w:proofErr w:type="spellStart"/>
+      <w:r>
+        <w:t>h`.`ITERATION_ID</w:t>
+      </w:r>
+      <w:proofErr w:type="spellEnd"/>
+      <w:r>
+        <w:t>`))))</w:t>
+      </w:r>
+    </w:p>
+    <w:p>
+      <w:pPr>
+        <w:pStyle w:val="NoSpacing"/>
+      </w:pPr>
+    </w:p>
+    <w:p>
+      <w:pPr>
+        <w:pStyle w:val="NoSpacing"/>
+      </w:pPr>
+      <w:r>
+        <w:rPr>
+          <w:noProof/>
+        </w:rPr>
+        <w:drawing>
+          <wp:inline distT="0" distB="0" distL="0" distR="0" wp14:anchorId="7FD55E0E" wp14:editId="5808F602">
+            <wp:extent cx="5943600" cy="1852930"/>
+            <wp:effectExtent l="0" t="0" r="0" b="0"/>
             <wp:docPr id="13" name="Picture 13"/>
             <wp:cNvGraphicFramePr>
               <a:graphicFrameLocks xmlns:a="http://schemas.openxmlformats.org/drawingml/2006/main" noChangeAspect="1"/>
@@ -2558,7 +5212,7 @@
                     <pic:cNvPicPr/>
                   </pic:nvPicPr>
                   <pic:blipFill>
-                    <a:blip r:embed="rId20"/>
+                    <a:blip r:embed="rId29"/>
                     <a:stretch>
                       <a:fillRect/>
                     </a:stretch>
@@ -2566,7 +5220,7 @@
                   <pic:spPr>
                     <a:xfrm>
                       <a:off x="0" y="0"/>
-                      <a:ext cx="5943600" cy="1922780"/>
+                      <a:ext cx="5943600" cy="1852930"/>
                     </a:xfrm>
                     <a:prstGeom prst="rect">
                       <a:avLst/>
@@ -2580,67 +5234,396 @@
       </w:r>
     </w:p>
     <w:p>
+      <w:r>
+        <w:br w:type="page"/>
+      </w:r>
+    </w:p>
+    <w:p>
       <w:pPr>
         <w:pStyle w:val="Heading1"/>
       </w:pPr>
       <w:r>
+        <w:lastRenderedPageBreak/>
+        <w:t>Analytics</w:t>
+      </w:r>
+    </w:p>
+    <w:p>
+      <w:pPr>
+        <w:pStyle w:val="Heading2"/>
+        <w:rPr>
+          <w:shd w:val="clear" w:color="auto" w:fill="FFFFFF"/>
+        </w:rPr>
+      </w:pPr>
+      <w:r>
+        <w:rPr>
+          <w:shd w:val="clear" w:color="auto" w:fill="FFFFFF"/>
+        </w:rPr>
+        <w:t>Range of RMSE values for different run IDs</w:t>
+      </w:r>
+    </w:p>
+    <w:p>
+      <w:r>
+        <w:rPr>
+          <w:noProof/>
+        </w:rPr>
+        <w:drawing>
+          <wp:inline distT="0" distB="0" distL="0" distR="0" wp14:anchorId="1FB29401" wp14:editId="56BCA007">
+            <wp:extent cx="4941570" cy="3352800"/>
+            <wp:effectExtent l="0" t="0" r="0" b="0"/>
+            <wp:docPr id="22" name="Picture 22" descr="C:\Users\shrir\AppData\Local\Packages\Microsoft.Office.Desktop_8wekyb3d8bbwe\AC\INetCache\Content.MSO\B6148152.tmp"/>
+            <wp:cNvGraphicFramePr>
+              <a:graphicFrameLocks xmlns:a="http://schemas.openxmlformats.org/drawingml/2006/main" noChangeAspect="1"/>
+            </wp:cNvGraphicFramePr>
+            <a:graphic xmlns:a="http://schemas.openxmlformats.org/drawingml/2006/main">
+              <a:graphicData uri="http://schemas.openxmlformats.org/drawingml/2006/picture">
+                <pic:pic xmlns:pic="http://schemas.openxmlformats.org/drawingml/2006/picture">
+                  <pic:nvPicPr>
+                    <pic:cNvPr id="0" name="Picture 1" descr="C:\Users\shrir\AppData\Local\Packages\Microsoft.Office.Desktop_8wekyb3d8bbwe\AC\INetCache\Content.MSO\B6148152.tmp"/>
+                    <pic:cNvPicPr>
+                      <a:picLocks noChangeAspect="1" noChangeArrowheads="1"/>
+                    </pic:cNvPicPr>
+                  </pic:nvPicPr>
+                  <pic:blipFill>
+                    <a:blip r:embed="rId30">
+                      <a:extLst>
+                        <a:ext uri="{28A0092B-C50C-407E-A947-70E740481C1C}">
+                          <a14:useLocalDpi xmlns:a14="http://schemas.microsoft.com/office/drawing/2010/main" val="0"/>
+                        </a:ext>
+                      </a:extLst>
+                    </a:blip>
+                    <a:srcRect/>
+                    <a:stretch>
+                      <a:fillRect/>
+                    </a:stretch>
+                  </pic:blipFill>
+                  <pic:spPr bwMode="auto">
+                    <a:xfrm>
+                      <a:off x="0" y="0"/>
+                      <a:ext cx="4941570" cy="3352800"/>
+                    </a:xfrm>
+                    <a:prstGeom prst="rect">
+                      <a:avLst/>
+                    </a:prstGeom>
+                    <a:noFill/>
+                    <a:ln>
+                      <a:noFill/>
+                    </a:ln>
+                  </pic:spPr>
+                </pic:pic>
+              </a:graphicData>
+            </a:graphic>
+          </wp:inline>
+        </w:drawing>
+      </w:r>
+    </w:p>
+    <w:p/>
+    <w:p>
+      <w:pPr>
+        <w:pStyle w:val="Heading2"/>
+      </w:pPr>
+      <w:r>
+        <w:rPr>
+          <w:shd w:val="clear" w:color="auto" w:fill="FFFFFF"/>
+        </w:rPr>
+        <w:t>Frequency of Metrics</w:t>
+      </w:r>
+    </w:p>
+    <w:p>
+      <w:r>
+        <w:rPr>
+          <w:noProof/>
+        </w:rPr>
+        <w:drawing>
+          <wp:inline distT="0" distB="0" distL="0" distR="0" wp14:anchorId="2EB7E642" wp14:editId="17E86466">
+            <wp:extent cx="5943600" cy="3376930"/>
+            <wp:effectExtent l="0" t="0" r="0" b="0"/>
+            <wp:docPr id="23" name="Picture 23" descr="C:\Users\shrir\AppData\Local\Packages\Microsoft.Office.Desktop_8wekyb3d8bbwe\AC\INetCache\Content.MSO\3A0C3D30.tmp"/>
+            <wp:cNvGraphicFramePr>
+              <a:graphicFrameLocks xmlns:a="http://schemas.openxmlformats.org/drawingml/2006/main" noChangeAspect="1"/>
+            </wp:cNvGraphicFramePr>
+            <a:graphic xmlns:a="http://schemas.openxmlformats.org/drawingml/2006/main">
+              <a:graphicData uri="http://schemas.openxmlformats.org/drawingml/2006/picture">
+                <pic:pic xmlns:pic="http://schemas.openxmlformats.org/drawingml/2006/picture">
+                  <pic:nvPicPr>
+                    <pic:cNvPr id="0" name="Picture 3" descr="C:\Users\shrir\AppData\Local\Packages\Microsoft.Office.Desktop_8wekyb3d8bbwe\AC\INetCache\Content.MSO\3A0C3D30.tmp"/>
+                    <pic:cNvPicPr>
+                      <a:picLocks noChangeAspect="1" noChangeArrowheads="1"/>
+                    </pic:cNvPicPr>
+                  </pic:nvPicPr>
+                  <pic:blipFill>
+                    <a:blip r:embed="rId31">
+                      <a:extLst>
+                        <a:ext uri="{28A0092B-C50C-407E-A947-70E740481C1C}">
+                          <a14:useLocalDpi xmlns:a14="http://schemas.microsoft.com/office/drawing/2010/main" val="0"/>
+                        </a:ext>
+                      </a:extLst>
+                    </a:blip>
+                    <a:srcRect/>
+                    <a:stretch>
+                      <a:fillRect/>
+                    </a:stretch>
+                  </pic:blipFill>
+                  <pic:spPr bwMode="auto">
+                    <a:xfrm>
+                      <a:off x="0" y="0"/>
+                      <a:ext cx="5943600" cy="3376930"/>
+                    </a:xfrm>
+                    <a:prstGeom prst="rect">
+                      <a:avLst/>
+                    </a:prstGeom>
+                    <a:noFill/>
+                    <a:ln>
+                      <a:noFill/>
+                    </a:ln>
+                  </pic:spPr>
+                </pic:pic>
+              </a:graphicData>
+            </a:graphic>
+          </wp:inline>
+        </w:drawing>
+      </w:r>
+    </w:p>
+    <w:p>
+      <w:pPr>
+        <w:pStyle w:val="Heading2"/>
+      </w:pPr>
+      <w:r>
+        <w:lastRenderedPageBreak/>
+        <w:t>Box plot for performance metrics</w:t>
+      </w:r>
+    </w:p>
+    <w:p>
+      <w:bookmarkStart w:id="0" w:name="_GoBack"/>
+      <w:r>
+        <w:rPr>
+          <w:noProof/>
+        </w:rPr>
+        <w:drawing>
+          <wp:inline distT="0" distB="0" distL="0" distR="0" wp14:anchorId="4FC620DC" wp14:editId="69BD2CE3">
+            <wp:extent cx="5943600" cy="4619625"/>
+            <wp:effectExtent l="0" t="0" r="0" b="9525"/>
+            <wp:docPr id="24" name="Picture 24" descr="C:\Users\shrir\AppData\Local\Packages\Microsoft.Office.Desktop_8wekyb3d8bbwe\AC\INetCache\Content.MSO\6AAB0ABE.tmp"/>
+            <wp:cNvGraphicFramePr>
+              <a:graphicFrameLocks xmlns:a="http://schemas.openxmlformats.org/drawingml/2006/main" noChangeAspect="1"/>
+            </wp:cNvGraphicFramePr>
+            <a:graphic xmlns:a="http://schemas.openxmlformats.org/drawingml/2006/main">
+              <a:graphicData uri="http://schemas.openxmlformats.org/drawingml/2006/picture">
+                <pic:pic xmlns:pic="http://schemas.openxmlformats.org/drawingml/2006/picture">
+                  <pic:nvPicPr>
+                    <pic:cNvPr id="0" name="Picture 5" descr="C:\Users\shrir\AppData\Local\Packages\Microsoft.Office.Desktop_8wekyb3d8bbwe\AC\INetCache\Content.MSO\6AAB0ABE.tmp"/>
+                    <pic:cNvPicPr>
+                      <a:picLocks noChangeAspect="1" noChangeArrowheads="1"/>
+                    </pic:cNvPicPr>
+                  </pic:nvPicPr>
+                  <pic:blipFill>
+                    <a:blip r:embed="rId32">
+                      <a:extLst>
+                        <a:ext uri="{28A0092B-C50C-407E-A947-70E740481C1C}">
+                          <a14:useLocalDpi xmlns:a14="http://schemas.microsoft.com/office/drawing/2010/main" val="0"/>
+                        </a:ext>
+                      </a:extLst>
+                    </a:blip>
+                    <a:srcRect/>
+                    <a:stretch>
+                      <a:fillRect/>
+                    </a:stretch>
+                  </pic:blipFill>
+                  <pic:spPr bwMode="auto">
+                    <a:xfrm>
+                      <a:off x="0" y="0"/>
+                      <a:ext cx="5943600" cy="4619625"/>
+                    </a:xfrm>
+                    <a:prstGeom prst="rect">
+                      <a:avLst/>
+                    </a:prstGeom>
+                    <a:noFill/>
+                    <a:ln>
+                      <a:noFill/>
+                    </a:ln>
+                  </pic:spPr>
+                </pic:pic>
+              </a:graphicData>
+            </a:graphic>
+          </wp:inline>
+        </w:drawing>
+      </w:r>
+      <w:bookmarkEnd w:id="0"/>
+    </w:p>
+    <w:p>
+      <w:pPr>
+        <w:rPr>
+          <w:rFonts w:asciiTheme="majorHAnsi" w:eastAsiaTheme="majorEastAsia" w:hAnsiTheme="majorHAnsi" w:cstheme="majorBidi"/>
+          <w:color w:val="2E74B5" w:themeColor="accent1" w:themeShade="BF"/>
+          <w:sz w:val="32"/>
+          <w:szCs w:val="32"/>
+        </w:rPr>
+      </w:pPr>
+      <w:r>
+        <w:br w:type="page"/>
+      </w:r>
+    </w:p>
+    <w:p>
+      <w:pPr>
+        <w:pStyle w:val="Heading1"/>
+      </w:pPr>
+      <w:r>
+        <w:lastRenderedPageBreak/>
+        <w:t>Conclusion</w:t>
+      </w:r>
+    </w:p>
+    <w:p>
+      <w:r>
+        <w:t xml:space="preserve">This hyperparameter project has taught us how to model a database around a relatively new concept for us as database students. We have tried to create a database that can be implemented in a production environment to hold data about hyperparameters, models, and run for thousands of datasets and millions of records at the hyperparameter level. To make this project better we would like to delve deeper into making the functionality to search for tags and finding an appropriate dataset and </w:t>
+      </w:r>
+      <w:r>
+        <w:t>suggestion of hyperparameters our focus.</w:t>
+      </w:r>
+    </w:p>
+    <w:p>
+      <w:pPr>
+        <w:pStyle w:val="Heading1"/>
+      </w:pPr>
+      <w:r>
         <w:t>Citations</w:t>
       </w:r>
-    </w:p>
-    <w:p>
+      <w:r>
+        <w:t xml:space="preserve"> &amp; References</w:t>
+      </w:r>
+    </w:p>
+    <w:p>
+      <w:pPr>
+        <w:pStyle w:val="NoSpacing"/>
+      </w:pPr>
       <w:r>
         <w:t>https://stackoverflow.com/questions/19587118/iterating-through-directories-with-python</w:t>
       </w:r>
     </w:p>
     <w:p>
+      <w:pPr>
+        <w:pStyle w:val="NoSpacing"/>
+      </w:pPr>
       <w:r>
         <w:t>https://stackoverflow.com/questions/7099290/how-to-ignore-hidden-files-using-os-listdir</w:t>
       </w:r>
     </w:p>
     <w:p>
+      <w:pPr>
+        <w:pStyle w:val="NoSpacing"/>
+      </w:pPr>
       <w:r>
         <w:t>https://stackoverflow.com/questions/845058/how-to-get-line-count-cheaply-in-python</w:t>
       </w:r>
     </w:p>
     <w:p>
+      <w:pPr>
+        <w:pStyle w:val="NoSpacing"/>
+      </w:pPr>
       <w:r>
         <w:t>https://stackoverflow.com/questions/48996822/python-drop-rows-from-a-pandas-dataframe-that-contain-numbers</w:t>
       </w:r>
     </w:p>
     <w:p>
+      <w:pPr>
+        <w:pStyle w:val="NoSpacing"/>
+      </w:pPr>
       <w:r>
         <w:t>https://stackoverflow.com/questions/11346283/renaming-columns-in-pandashttps://www.nltk.org/book/ch05.html</w:t>
       </w:r>
     </w:p>
     <w:p>
+      <w:pPr>
+        <w:pStyle w:val="NoSpacing"/>
+      </w:pPr>
       <w:r>
         <w:t>https://www.nltk.org/book/ch05.html</w:t>
       </w:r>
     </w:p>
     <w:p>
+      <w:pPr>
+        <w:pStyle w:val="NoSpacing"/>
+      </w:pPr>
       <w:r>
         <w:t>https://stackoverflow.com/questions/2661778/tag-generation-from-a-text-content</w:t>
       </w:r>
     </w:p>
     <w:p>
+      <w:pPr>
+        <w:pStyle w:val="NoSpacing"/>
+      </w:pPr>
       <w:r>
         <w:t>https://stackoverflow.com/questions/14753321/add-auto-increment-id-to-existing-table</w:t>
       </w:r>
     </w:p>
     <w:p>
+      <w:pPr>
+        <w:pStyle w:val="NoSpacing"/>
+      </w:pPr>
       <w:r>
         <w:t>https://stackoverflow.com/questions/8384737/extract-file-name-from-path-no-matter-what-the-os-path-format</w:t>
       </w:r>
     </w:p>
     <w:p>
-      <w:r>
-        <w:t>https://www.interviewqs.com/ddi_code_snippets/add_new_col_df_default_value</w:t>
-      </w:r>
-      <w:bookmarkStart w:id="0" w:name="_GoBack"/>
-      <w:bookmarkEnd w:id="0"/>
+      <w:pPr>
+        <w:pStyle w:val="NoSpacing"/>
+      </w:pPr>
+      <w:hyperlink r:id="rId33" w:history="1">
+        <w:r>
+          <w:rPr>
+            <w:i/>
+          </w:rPr>
+          <w:t>https://www.interviewqs.com/ddi_code_snippets/add_new_col_df_default_value</w:t>
+        </w:r>
+      </w:hyperlink>
+    </w:p>
+    <w:p>
+      <w:pPr>
+        <w:pStyle w:val="Heading1"/>
+      </w:pPr>
+      <w:r>
+        <w:t>License</w:t>
+      </w:r>
+    </w:p>
+    <w:p>
+      <w:r>
+        <w:t xml:space="preserve">The code in this Hyperparameter </w:t>
+      </w:r>
+      <w:proofErr w:type="gramStart"/>
+      <w:r>
+        <w:t xml:space="preserve">project </w:t>
+      </w:r>
+      <w:r>
+        <w:t xml:space="preserve"> document</w:t>
+      </w:r>
+      <w:proofErr w:type="gramEnd"/>
+      <w:r>
+        <w:t xml:space="preserve"> </w:t>
+      </w:r>
+      <w:r>
+        <w:t>by Shriram Karthikeyan and Darshan Durve is licensed under CC BY 3.0 https://creativecommons.org/licenses/by/3.0/us/</w:t>
+      </w:r>
+    </w:p>
+    <w:p>
+      <w:r>
+        <w:t xml:space="preserve">The code in the </w:t>
+      </w:r>
+      <w:r>
+        <w:t xml:space="preserve">Hyperparameter </w:t>
+      </w:r>
+      <w:proofErr w:type="gramStart"/>
+      <w:r>
+        <w:t>project  document</w:t>
+      </w:r>
+      <w:proofErr w:type="gramEnd"/>
+      <w:r>
+        <w:t xml:space="preserve"> </w:t>
+      </w:r>
+      <w:r>
+        <w:t>by Shriram Karthikeyan and Darshan Durve is licensed under the MIT License https://opensource.org/licenses/MIT</w:t>
+      </w:r>
     </w:p>
     <w:sectPr>
-      <w:headerReference w:type="default" r:id="rId21"/>
+      <w:headerReference w:type="default" r:id="rId34"/>
+      <w:headerReference w:type="first" r:id="rId35"/>
       <w:pgSz w:w="12240" w:h="15840"/>
       <w:pgMar w:top="1701" w:right="1440" w:bottom="993" w:left="1440" w:header="720" w:footer="720" w:gutter="0"/>
       <w:pgNumType w:start="0"/>
@@ -2795,6 +5778,17 @@
 </w:hdr>
 </file>
 
+<file path=word/header2.xml><?xml version="1.0" encoding="utf-8"?>
+<w:hdr xmlns:wpc="http://schemas.microsoft.com/office/word/2010/wordprocessingCanvas" xmlns:cx="http://schemas.microsoft.com/office/drawing/2014/chartex" xmlns:cx1="http://schemas.microsoft.com/office/drawing/2015/9/8/chartex" xmlns:cx2="http://schemas.microsoft.com/office/drawing/2015/10/21/chartex" xmlns:cx3="http://schemas.microsoft.com/office/drawing/2016/5/9/chartex" xmlns:cx4="http://schemas.microsoft.com/office/drawing/2016/5/10/chartex" xmlns:cx5="http://schemas.microsoft.com/office/drawing/2016/5/11/chartex" xmlns:cx6="http://schemas.microsoft.com/office/drawing/2016/5/12/chartex" xmlns:cx7="http://schemas.microsoft.com/office/drawing/2016/5/13/chartex" xmlns:cx8="http://schemas.microsoft.com/office/drawing/2016/5/14/chartex" xmlns:mc="http://schemas.openxmlformats.org/markup-compatibility/2006" xmlns:aink="http://schemas.microsoft.com/office/drawing/2016/ink" xmlns:am3d="http://schemas.microsoft.com/office/drawing/2017/model3d" xmlns:o="urn:schemas-microsoft-com:office:office" xmlns:r="http://schemas.openxmlformats.org/officeDocument/2006/relationships" xmlns:m="http://schemas.openxmlformats.org/officeDocument/2006/math" xmlns:v="urn:schemas-microsoft-com:vml" xmlns:wp14="http://schemas.microsoft.com/office/word/2010/wordprocessingDrawing" xmlns:wp="http://schemas.openxmlformats.org/drawingml/2006/wordprocessingDrawing" xmlns:w10="urn:schemas-microsoft-com:office:word" xmlns:w="http://schemas.openxmlformats.org/wordprocessingml/2006/main" xmlns:w14="http://schemas.microsoft.com/office/word/2010/wordml" xmlns:w15="http://schemas.microsoft.com/office/word/2012/wordml" xmlns:w16cid="http://schemas.microsoft.com/office/word/2016/wordml/cid" xmlns:w16se="http://schemas.microsoft.com/office/word/2015/wordml/symex" xmlns:wpg="http://schemas.microsoft.com/office/word/2010/wordprocessingGroup" xmlns:wpi="http://schemas.microsoft.com/office/word/2010/wordprocessingInk" xmlns:wne="http://schemas.microsoft.com/office/word/2006/wordml" xmlns:wps="http://schemas.microsoft.com/office/word/2010/wordprocessingShape" mc:Ignorable="w14 w15 w16se w16cid wp14">
+  <w:p>
+    <w:pPr>
+      <w:pStyle w:val="Header"/>
+      <w:jc w:val="right"/>
+    </w:pPr>
+  </w:p>
+</w:hdr>
+</file>
+
 <file path=word/numbering.xml><?xml version="1.0" encoding="utf-8"?>
 <w:numbering xmlns:wpc="http://schemas.microsoft.com/office/word/2010/wordprocessingCanvas" xmlns:cx="http://schemas.microsoft.com/office/drawing/2014/chartex" xmlns:cx1="http://schemas.microsoft.com/office/drawing/2015/9/8/chartex" xmlns:cx2="http://schemas.microsoft.com/office/drawing/2015/10/21/chartex" xmlns:cx3="http://schemas.microsoft.com/office/drawing/2016/5/9/chartex" xmlns:cx4="http://schemas.microsoft.com/office/drawing/2016/5/10/chartex" xmlns:cx5="http://schemas.microsoft.com/office/drawing/2016/5/11/chartex" xmlns:cx6="http://schemas.microsoft.com/office/drawing/2016/5/12/chartex" xmlns:cx7="http://schemas.microsoft.com/office/drawing/2016/5/13/chartex" xmlns:cx8="http://schemas.microsoft.com/office/drawing/2016/5/14/chartex" xmlns:mc="http://schemas.openxmlformats.org/markup-compatibility/2006" xmlns:aink="http://schemas.microsoft.com/office/drawing/2016/ink" xmlns:am3d="http://schemas.microsoft.com/office/drawing/2017/model3d" xmlns:o="urn:schemas-microsoft-com:office:office" xmlns:r="http://schemas.openxmlformats.org/officeDocument/2006/relationships" xmlns:m="http://schemas.openxmlformats.org/officeDocument/2006/math" xmlns:v="urn:schemas-microsoft-com:vml" xmlns:wp14="http://schemas.microsoft.com/office/word/2010/wordprocessingDrawing" xmlns:wp="http://schemas.openxmlformats.org/drawingml/2006/wordprocessingDrawing" xmlns:w10="urn:schemas-microsoft-com:office:word" xmlns:w="http://schemas.openxmlformats.org/wordprocessingml/2006/main" xmlns:w14="http://schemas.microsoft.com/office/word/2010/wordml" xmlns:w15="http://schemas.microsoft.com/office/word/2012/wordml" xmlns:w16cid="http://schemas.microsoft.com/office/word/2016/wordml/cid" xmlns:w16se="http://schemas.microsoft.com/office/word/2015/wordml/symex" xmlns:wpg="http://schemas.microsoft.com/office/word/2010/wordprocessingGroup" xmlns:wpi="http://schemas.microsoft.com/office/word/2010/wordprocessingInk" xmlns:wne="http://schemas.microsoft.com/office/word/2006/wordml" xmlns:wps="http://schemas.microsoft.com/office/word/2010/wordprocessingShape" mc:Ignorable="w14 w15 w16se w16cid wp14">
   <w:abstractNum w:abstractNumId="0" w15:restartNumberingAfterBreak="0">
@@ -3486,6 +6480,95 @@
     </w:lvl>
   </w:abstractNum>
   <w:abstractNum w:abstractNumId="7" w15:restartNumberingAfterBreak="0">
+    <w:nsid w:val="09B51B46"/>
+    <w:multiLevelType w:val="hybridMultilevel"/>
+    <w:tmpl w:val="8BC812B2"/>
+    <w:lvl w:ilvl="0" w:tplc="04090011">
+      <w:start w:val="1"/>
+      <w:numFmt w:val="decimal"/>
+      <w:lvlText w:val="%1)"/>
+      <w:lvlJc w:val="left"/>
+      <w:pPr>
+        <w:ind w:left="720" w:hanging="360"/>
+      </w:pPr>
+      <w:rPr>
+        <w:rFonts w:hint="default"/>
+      </w:rPr>
+    </w:lvl>
+    <w:lvl w:ilvl="1" w:tplc="04090019" w:tentative="1">
+      <w:start w:val="1"/>
+      <w:numFmt w:val="lowerLetter"/>
+      <w:lvlText w:val="%2."/>
+      <w:lvlJc w:val="left"/>
+      <w:pPr>
+        <w:ind w:left="1440" w:hanging="360"/>
+      </w:pPr>
+    </w:lvl>
+    <w:lvl w:ilvl="2" w:tplc="0409001B" w:tentative="1">
+      <w:start w:val="1"/>
+      <w:numFmt w:val="lowerRoman"/>
+      <w:lvlText w:val="%3."/>
+      <w:lvlJc w:val="right"/>
+      <w:pPr>
+        <w:ind w:left="2160" w:hanging="180"/>
+      </w:pPr>
+    </w:lvl>
+    <w:lvl w:ilvl="3" w:tplc="0409000F" w:tentative="1">
+      <w:start w:val="1"/>
+      <w:numFmt w:val="decimal"/>
+      <w:lvlText w:val="%4."/>
+      <w:lvlJc w:val="left"/>
+      <w:pPr>
+        <w:ind w:left="2880" w:hanging="360"/>
+      </w:pPr>
+    </w:lvl>
+    <w:lvl w:ilvl="4" w:tplc="04090019" w:tentative="1">
+      <w:start w:val="1"/>
+      <w:numFmt w:val="lowerLetter"/>
+      <w:lvlText w:val="%5."/>
+      <w:lvlJc w:val="left"/>
+      <w:pPr>
+        <w:ind w:left="3600" w:hanging="360"/>
+      </w:pPr>
+    </w:lvl>
+    <w:lvl w:ilvl="5" w:tplc="0409001B" w:tentative="1">
+      <w:start w:val="1"/>
+      <w:numFmt w:val="lowerRoman"/>
+      <w:lvlText w:val="%6."/>
+      <w:lvlJc w:val="right"/>
+      <w:pPr>
+        <w:ind w:left="4320" w:hanging="180"/>
+      </w:pPr>
+    </w:lvl>
+    <w:lvl w:ilvl="6" w:tplc="0409000F" w:tentative="1">
+      <w:start w:val="1"/>
+      <w:numFmt w:val="decimal"/>
+      <w:lvlText w:val="%7."/>
+      <w:lvlJc w:val="left"/>
+      <w:pPr>
+        <w:ind w:left="5040" w:hanging="360"/>
+      </w:pPr>
+    </w:lvl>
+    <w:lvl w:ilvl="7" w:tplc="04090019" w:tentative="1">
+      <w:start w:val="1"/>
+      <w:numFmt w:val="lowerLetter"/>
+      <w:lvlText w:val="%8."/>
+      <w:lvlJc w:val="left"/>
+      <w:pPr>
+        <w:ind w:left="5760" w:hanging="360"/>
+      </w:pPr>
+    </w:lvl>
+    <w:lvl w:ilvl="8" w:tplc="0409001B" w:tentative="1">
+      <w:start w:val="1"/>
+      <w:numFmt w:val="lowerRoman"/>
+      <w:lvlText w:val="%9."/>
+      <w:lvlJc w:val="right"/>
+      <w:pPr>
+        <w:ind w:left="6480" w:hanging="180"/>
+      </w:pPr>
+    </w:lvl>
+  </w:abstractNum>
+  <w:abstractNum w:abstractNumId="8" w15:restartNumberingAfterBreak="0">
     <w:nsid w:val="19E40091"/>
     <w:multiLevelType w:val="hybridMultilevel"/>
     <w:tmpl w:val="F384C888"/>
@@ -3571,7 +6654,7 @@
       </w:pPr>
     </w:lvl>
   </w:abstractNum>
-  <w:abstractNum w:abstractNumId="8" w15:restartNumberingAfterBreak="0">
+  <w:abstractNum w:abstractNumId="9" w15:restartNumberingAfterBreak="0">
     <w:nsid w:val="1C594193"/>
     <w:multiLevelType w:val="hybridMultilevel"/>
     <w:tmpl w:val="E2AEE1A2"/>
@@ -3684,7 +6767,185 @@
       </w:rPr>
     </w:lvl>
   </w:abstractNum>
-  <w:abstractNum w:abstractNumId="9" w15:restartNumberingAfterBreak="0">
+  <w:abstractNum w:abstractNumId="10" w15:restartNumberingAfterBreak="0">
+    <w:nsid w:val="22E84D9E"/>
+    <w:multiLevelType w:val="hybridMultilevel"/>
+    <w:tmpl w:val="B7A24E50"/>
+    <w:lvl w:ilvl="0" w:tplc="0409000F">
+      <w:start w:val="1"/>
+      <w:numFmt w:val="decimal"/>
+      <w:lvlText w:val="%1."/>
+      <w:lvlJc w:val="left"/>
+      <w:pPr>
+        <w:ind w:left="720" w:hanging="360"/>
+      </w:pPr>
+      <w:rPr>
+        <w:rFonts w:hint="default"/>
+      </w:rPr>
+    </w:lvl>
+    <w:lvl w:ilvl="1" w:tplc="04090019" w:tentative="1">
+      <w:start w:val="1"/>
+      <w:numFmt w:val="lowerLetter"/>
+      <w:lvlText w:val="%2."/>
+      <w:lvlJc w:val="left"/>
+      <w:pPr>
+        <w:ind w:left="1440" w:hanging="360"/>
+      </w:pPr>
+    </w:lvl>
+    <w:lvl w:ilvl="2" w:tplc="0409001B" w:tentative="1">
+      <w:start w:val="1"/>
+      <w:numFmt w:val="lowerRoman"/>
+      <w:lvlText w:val="%3."/>
+      <w:lvlJc w:val="right"/>
+      <w:pPr>
+        <w:ind w:left="2160" w:hanging="180"/>
+      </w:pPr>
+    </w:lvl>
+    <w:lvl w:ilvl="3" w:tplc="0409000F" w:tentative="1">
+      <w:start w:val="1"/>
+      <w:numFmt w:val="decimal"/>
+      <w:lvlText w:val="%4."/>
+      <w:lvlJc w:val="left"/>
+      <w:pPr>
+        <w:ind w:left="2880" w:hanging="360"/>
+      </w:pPr>
+    </w:lvl>
+    <w:lvl w:ilvl="4" w:tplc="04090019" w:tentative="1">
+      <w:start w:val="1"/>
+      <w:numFmt w:val="lowerLetter"/>
+      <w:lvlText w:val="%5."/>
+      <w:lvlJc w:val="left"/>
+      <w:pPr>
+        <w:ind w:left="3600" w:hanging="360"/>
+      </w:pPr>
+    </w:lvl>
+    <w:lvl w:ilvl="5" w:tplc="0409001B" w:tentative="1">
+      <w:start w:val="1"/>
+      <w:numFmt w:val="lowerRoman"/>
+      <w:lvlText w:val="%6."/>
+      <w:lvlJc w:val="right"/>
+      <w:pPr>
+        <w:ind w:left="4320" w:hanging="180"/>
+      </w:pPr>
+    </w:lvl>
+    <w:lvl w:ilvl="6" w:tplc="0409000F" w:tentative="1">
+      <w:start w:val="1"/>
+      <w:numFmt w:val="decimal"/>
+      <w:lvlText w:val="%7."/>
+      <w:lvlJc w:val="left"/>
+      <w:pPr>
+        <w:ind w:left="5040" w:hanging="360"/>
+      </w:pPr>
+    </w:lvl>
+    <w:lvl w:ilvl="7" w:tplc="04090019" w:tentative="1">
+      <w:start w:val="1"/>
+      <w:numFmt w:val="lowerLetter"/>
+      <w:lvlText w:val="%8."/>
+      <w:lvlJc w:val="left"/>
+      <w:pPr>
+        <w:ind w:left="5760" w:hanging="360"/>
+      </w:pPr>
+    </w:lvl>
+    <w:lvl w:ilvl="8" w:tplc="0409001B" w:tentative="1">
+      <w:start w:val="1"/>
+      <w:numFmt w:val="lowerRoman"/>
+      <w:lvlText w:val="%9."/>
+      <w:lvlJc w:val="right"/>
+      <w:pPr>
+        <w:ind w:left="6480" w:hanging="180"/>
+      </w:pPr>
+    </w:lvl>
+  </w:abstractNum>
+  <w:abstractNum w:abstractNumId="11" w15:restartNumberingAfterBreak="0">
+    <w:nsid w:val="2D3639AD"/>
+    <w:multiLevelType w:val="hybridMultilevel"/>
+    <w:tmpl w:val="90B023D0"/>
+    <w:lvl w:ilvl="0" w:tplc="0409000F">
+      <w:start w:val="5"/>
+      <w:numFmt w:val="decimal"/>
+      <w:lvlText w:val="%1."/>
+      <w:lvlJc w:val="left"/>
+      <w:pPr>
+        <w:ind w:left="720" w:hanging="360"/>
+      </w:pPr>
+      <w:rPr>
+        <w:rFonts w:hint="default"/>
+      </w:rPr>
+    </w:lvl>
+    <w:lvl w:ilvl="1" w:tplc="04090019" w:tentative="1">
+      <w:start w:val="1"/>
+      <w:numFmt w:val="lowerLetter"/>
+      <w:lvlText w:val="%2."/>
+      <w:lvlJc w:val="left"/>
+      <w:pPr>
+        <w:ind w:left="1440" w:hanging="360"/>
+      </w:pPr>
+    </w:lvl>
+    <w:lvl w:ilvl="2" w:tplc="0409001B" w:tentative="1">
+      <w:start w:val="1"/>
+      <w:numFmt w:val="lowerRoman"/>
+      <w:lvlText w:val="%3."/>
+      <w:lvlJc w:val="right"/>
+      <w:pPr>
+        <w:ind w:left="2160" w:hanging="180"/>
+      </w:pPr>
+    </w:lvl>
+    <w:lvl w:ilvl="3" w:tplc="0409000F" w:tentative="1">
+      <w:start w:val="1"/>
+      <w:numFmt w:val="decimal"/>
+      <w:lvlText w:val="%4."/>
+      <w:lvlJc w:val="left"/>
+      <w:pPr>
+        <w:ind w:left="2880" w:hanging="360"/>
+      </w:pPr>
+    </w:lvl>
+    <w:lvl w:ilvl="4" w:tplc="04090019" w:tentative="1">
+      <w:start w:val="1"/>
+      <w:numFmt w:val="lowerLetter"/>
+      <w:lvlText w:val="%5."/>
+      <w:lvlJc w:val="left"/>
+      <w:pPr>
+        <w:ind w:left="3600" w:hanging="360"/>
+      </w:pPr>
+    </w:lvl>
+    <w:lvl w:ilvl="5" w:tplc="0409001B" w:tentative="1">
+      <w:start w:val="1"/>
+      <w:numFmt w:val="lowerRoman"/>
+      <w:lvlText w:val="%6."/>
+      <w:lvlJc w:val="right"/>
+      <w:pPr>
+        <w:ind w:left="4320" w:hanging="180"/>
+      </w:pPr>
+    </w:lvl>
+    <w:lvl w:ilvl="6" w:tplc="0409000F" w:tentative="1">
+      <w:start w:val="1"/>
+      <w:numFmt w:val="decimal"/>
+      <w:lvlText w:val="%7."/>
+      <w:lvlJc w:val="left"/>
+      <w:pPr>
+        <w:ind w:left="5040" w:hanging="360"/>
+      </w:pPr>
+    </w:lvl>
+    <w:lvl w:ilvl="7" w:tplc="04090019" w:tentative="1">
+      <w:start w:val="1"/>
+      <w:numFmt w:val="lowerLetter"/>
+      <w:lvlText w:val="%8."/>
+      <w:lvlJc w:val="left"/>
+      <w:pPr>
+        <w:ind w:left="5760" w:hanging="360"/>
+      </w:pPr>
+    </w:lvl>
+    <w:lvl w:ilvl="8" w:tplc="0409001B" w:tentative="1">
+      <w:start w:val="1"/>
+      <w:numFmt w:val="lowerRoman"/>
+      <w:lvlText w:val="%9."/>
+      <w:lvlJc w:val="right"/>
+      <w:pPr>
+        <w:ind w:left="6480" w:hanging="180"/>
+      </w:pPr>
+    </w:lvl>
+  </w:abstractNum>
+  <w:abstractNum w:abstractNumId="12" w15:restartNumberingAfterBreak="0">
     <w:nsid w:val="35552CB0"/>
     <w:multiLevelType w:val="hybridMultilevel"/>
     <w:tmpl w:val="65F86F58"/>
@@ -3773,7 +7034,7 @@
       </w:pPr>
     </w:lvl>
   </w:abstractNum>
-  <w:abstractNum w:abstractNumId="10" w15:restartNumberingAfterBreak="0">
+  <w:abstractNum w:abstractNumId="13" w15:restartNumberingAfterBreak="0">
     <w:nsid w:val="373B0DDD"/>
     <w:multiLevelType w:val="multilevel"/>
     <w:tmpl w:val="ED4AF742"/>
@@ -3922,7 +7183,7 @@
       </w:rPr>
     </w:lvl>
   </w:abstractNum>
-  <w:abstractNum w:abstractNumId="11" w15:restartNumberingAfterBreak="0">
+  <w:abstractNum w:abstractNumId="14" w15:restartNumberingAfterBreak="0">
     <w:nsid w:val="39AC4C38"/>
     <w:multiLevelType w:val="hybridMultilevel"/>
     <w:tmpl w:val="532063E6"/>
@@ -4011,7 +7272,96 @@
       </w:pPr>
     </w:lvl>
   </w:abstractNum>
-  <w:abstractNum w:abstractNumId="12" w15:restartNumberingAfterBreak="0">
+  <w:abstractNum w:abstractNumId="15" w15:restartNumberingAfterBreak="0">
+    <w:nsid w:val="3A5635E5"/>
+    <w:multiLevelType w:val="hybridMultilevel"/>
+    <w:tmpl w:val="CBDC5E10"/>
+    <w:lvl w:ilvl="0" w:tplc="0409000F">
+      <w:start w:val="1"/>
+      <w:numFmt w:val="decimal"/>
+      <w:lvlText w:val="%1."/>
+      <w:lvlJc w:val="left"/>
+      <w:pPr>
+        <w:ind w:left="720" w:hanging="360"/>
+      </w:pPr>
+      <w:rPr>
+        <w:rFonts w:eastAsia="Times New Roman" w:hint="default"/>
+      </w:rPr>
+    </w:lvl>
+    <w:lvl w:ilvl="1" w:tplc="04090019" w:tentative="1">
+      <w:start w:val="1"/>
+      <w:numFmt w:val="lowerLetter"/>
+      <w:lvlText w:val="%2."/>
+      <w:lvlJc w:val="left"/>
+      <w:pPr>
+        <w:ind w:left="1440" w:hanging="360"/>
+      </w:pPr>
+    </w:lvl>
+    <w:lvl w:ilvl="2" w:tplc="0409001B" w:tentative="1">
+      <w:start w:val="1"/>
+      <w:numFmt w:val="lowerRoman"/>
+      <w:lvlText w:val="%3."/>
+      <w:lvlJc w:val="right"/>
+      <w:pPr>
+        <w:ind w:left="2160" w:hanging="180"/>
+      </w:pPr>
+    </w:lvl>
+    <w:lvl w:ilvl="3" w:tplc="0409000F" w:tentative="1">
+      <w:start w:val="1"/>
+      <w:numFmt w:val="decimal"/>
+      <w:lvlText w:val="%4."/>
+      <w:lvlJc w:val="left"/>
+      <w:pPr>
+        <w:ind w:left="2880" w:hanging="360"/>
+      </w:pPr>
+    </w:lvl>
+    <w:lvl w:ilvl="4" w:tplc="04090019" w:tentative="1">
+      <w:start w:val="1"/>
+      <w:numFmt w:val="lowerLetter"/>
+      <w:lvlText w:val="%5."/>
+      <w:lvlJc w:val="left"/>
+      <w:pPr>
+        <w:ind w:left="3600" w:hanging="360"/>
+      </w:pPr>
+    </w:lvl>
+    <w:lvl w:ilvl="5" w:tplc="0409001B" w:tentative="1">
+      <w:start w:val="1"/>
+      <w:numFmt w:val="lowerRoman"/>
+      <w:lvlText w:val="%6."/>
+      <w:lvlJc w:val="right"/>
+      <w:pPr>
+        <w:ind w:left="4320" w:hanging="180"/>
+      </w:pPr>
+    </w:lvl>
+    <w:lvl w:ilvl="6" w:tplc="0409000F" w:tentative="1">
+      <w:start w:val="1"/>
+      <w:numFmt w:val="decimal"/>
+      <w:lvlText w:val="%7."/>
+      <w:lvlJc w:val="left"/>
+      <w:pPr>
+        <w:ind w:left="5040" w:hanging="360"/>
+      </w:pPr>
+    </w:lvl>
+    <w:lvl w:ilvl="7" w:tplc="04090019" w:tentative="1">
+      <w:start w:val="1"/>
+      <w:numFmt w:val="lowerLetter"/>
+      <w:lvlText w:val="%8."/>
+      <w:lvlJc w:val="left"/>
+      <w:pPr>
+        <w:ind w:left="5760" w:hanging="360"/>
+      </w:pPr>
+    </w:lvl>
+    <w:lvl w:ilvl="8" w:tplc="0409001B" w:tentative="1">
+      <w:start w:val="1"/>
+      <w:numFmt w:val="lowerRoman"/>
+      <w:lvlText w:val="%9."/>
+      <w:lvlJc w:val="right"/>
+      <w:pPr>
+        <w:ind w:left="6480" w:hanging="180"/>
+      </w:pPr>
+    </w:lvl>
+  </w:abstractNum>
+  <w:abstractNum w:abstractNumId="16" w15:restartNumberingAfterBreak="0">
     <w:nsid w:val="528D3EBF"/>
     <w:multiLevelType w:val="hybridMultilevel"/>
     <w:tmpl w:val="CBF898BA"/>
@@ -4097,7 +7447,7 @@
       </w:pPr>
     </w:lvl>
   </w:abstractNum>
-  <w:abstractNum w:abstractNumId="13" w15:restartNumberingAfterBreak="0">
+  <w:abstractNum w:abstractNumId="17" w15:restartNumberingAfterBreak="0">
     <w:nsid w:val="564C8110"/>
     <w:multiLevelType w:val="multilevel"/>
     <w:tmpl w:val="B9D47316"/>
@@ -4202,7 +7552,7 @@
       </w:pPr>
     </w:lvl>
   </w:abstractNum>
-  <w:abstractNum w:abstractNumId="14" w15:restartNumberingAfterBreak="0">
+  <w:abstractNum w:abstractNumId="18" w15:restartNumberingAfterBreak="0">
     <w:nsid w:val="56DE494D"/>
     <w:multiLevelType w:val="multilevel"/>
     <w:tmpl w:val="C0588AFE"/>
@@ -4307,7 +7657,7 @@
       </w:pPr>
     </w:lvl>
   </w:abstractNum>
-  <w:abstractNum w:abstractNumId="15" w15:restartNumberingAfterBreak="0">
+  <w:abstractNum w:abstractNumId="19" w15:restartNumberingAfterBreak="0">
     <w:nsid w:val="57400ADE"/>
     <w:multiLevelType w:val="hybridMultilevel"/>
     <w:tmpl w:val="287C78D8"/>
@@ -4420,7 +7770,7 @@
       </w:rPr>
     </w:lvl>
   </w:abstractNum>
-  <w:abstractNum w:abstractNumId="16" w15:restartNumberingAfterBreak="0">
+  <w:abstractNum w:abstractNumId="20" w15:restartNumberingAfterBreak="0">
     <w:nsid w:val="64722618"/>
     <w:multiLevelType w:val="hybridMultilevel"/>
     <w:tmpl w:val="5C9A03F6"/>
@@ -4506,7 +7856,7 @@
       </w:pPr>
     </w:lvl>
   </w:abstractNum>
-  <w:abstractNum w:abstractNumId="17" w15:restartNumberingAfterBreak="0">
+  <w:abstractNum w:abstractNumId="21" w15:restartNumberingAfterBreak="0">
     <w:nsid w:val="695C4798"/>
     <w:multiLevelType w:val="hybridMultilevel"/>
     <w:tmpl w:val="A1EC8DDE"/>
@@ -4595,7 +7945,7 @@
       </w:pPr>
     </w:lvl>
   </w:abstractNum>
-  <w:abstractNum w:abstractNumId="18" w15:restartNumberingAfterBreak="0">
+  <w:abstractNum w:abstractNumId="22" w15:restartNumberingAfterBreak="0">
     <w:nsid w:val="6D580799"/>
     <w:multiLevelType w:val="hybridMultilevel"/>
     <w:tmpl w:val="D4B0EE7A"/>
@@ -4681,7 +8031,7 @@
       </w:pPr>
     </w:lvl>
   </w:abstractNum>
-  <w:abstractNum w:abstractNumId="19" w15:restartNumberingAfterBreak="0">
+  <w:abstractNum w:abstractNumId="23" w15:restartNumberingAfterBreak="0">
     <w:nsid w:val="7D5F676D"/>
     <w:multiLevelType w:val="hybridMultilevel"/>
     <w:tmpl w:val="08BA37D8"/>
@@ -4794,7 +8144,7 @@
       </w:rPr>
     </w:lvl>
   </w:abstractNum>
-  <w:abstractNum w:abstractNumId="20" w15:restartNumberingAfterBreak="0">
+  <w:abstractNum w:abstractNumId="24" w15:restartNumberingAfterBreak="0">
     <w:nsid w:val="7DD815CC"/>
     <w:multiLevelType w:val="hybridMultilevel"/>
     <w:tmpl w:val="B69CEEC2"/>
@@ -4881,7 +8231,7 @@
     </w:lvl>
   </w:abstractNum>
   <w:num w:numId="1">
-    <w:abstractNumId w:val="16"/>
+    <w:abstractNumId w:val="20"/>
   </w:num>
   <w:num w:numId="2">
     <w:abstractNumId w:val="6"/>
@@ -4890,13 +8240,13 @@
     <w:abstractNumId w:val="5"/>
   </w:num>
   <w:num w:numId="4">
-    <w:abstractNumId w:val="20"/>
+    <w:abstractNumId w:val="24"/>
   </w:num>
   <w:num w:numId="5">
-    <w:abstractNumId w:val="18"/>
+    <w:abstractNumId w:val="22"/>
   </w:num>
   <w:num w:numId="6">
-    <w:abstractNumId w:val="8"/>
+    <w:abstractNumId w:val="9"/>
   </w:num>
   <w:num w:numId="7">
     <w:abstractNumId w:val="2"/>
@@ -4905,10 +8255,10 @@
     <w:abstractNumId w:val="4"/>
   </w:num>
   <w:num w:numId="9">
-    <w:abstractNumId w:val="11"/>
+    <w:abstractNumId w:val="14"/>
   </w:num>
   <w:num w:numId="10">
-    <w:abstractNumId w:val="15"/>
+    <w:abstractNumId w:val="19"/>
   </w:num>
   <w:num w:numId="11">
     <w:abstractNumId w:val="3"/>
@@ -4937,7 +8287,7 @@
     <w:lvlOverride w:ilvl="8"/>
   </w:num>
   <w:num w:numId="12">
-    <w:abstractNumId w:val="14"/>
+    <w:abstractNumId w:val="18"/>
     <w:lvlOverride w:ilvl="0">
       <w:startOverride w:val="3"/>
     </w:lvlOverride>
@@ -4963,7 +8313,7 @@
     <w:lvlOverride w:ilvl="8"/>
   </w:num>
   <w:num w:numId="13">
-    <w:abstractNumId w:val="13"/>
+    <w:abstractNumId w:val="17"/>
     <w:lvlOverride w:ilvl="0">
       <w:startOverride w:val="4"/>
     </w:lvlOverride>
@@ -5018,22 +8368,34 @@
     <w:abstractNumId w:val="0"/>
   </w:num>
   <w:num w:numId="16">
+    <w:abstractNumId w:val="8"/>
+  </w:num>
+  <w:num w:numId="17">
+    <w:abstractNumId w:val="16"/>
+  </w:num>
+  <w:num w:numId="18">
+    <w:abstractNumId w:val="21"/>
+  </w:num>
+  <w:num w:numId="19">
+    <w:abstractNumId w:val="23"/>
+  </w:num>
+  <w:num w:numId="20">
+    <w:abstractNumId w:val="13"/>
+  </w:num>
+  <w:num w:numId="21">
+    <w:abstractNumId w:val="12"/>
+  </w:num>
+  <w:num w:numId="22">
     <w:abstractNumId w:val="7"/>
   </w:num>
-  <w:num w:numId="17">
-    <w:abstractNumId w:val="12"/>
+  <w:num w:numId="23">
+    <w:abstractNumId w:val="15"/>
   </w:num>
-  <w:num w:numId="18">
-    <w:abstractNumId w:val="17"/>
+  <w:num w:numId="24">
+    <w:abstractNumId w:val="11"/>
   </w:num>
-  <w:num w:numId="19">
-    <w:abstractNumId w:val="19"/>
-  </w:num>
-  <w:num w:numId="20">
+  <w:num w:numId="25">
     <w:abstractNumId w:val="10"/>
-  </w:num>
-  <w:num w:numId="21">
-    <w:abstractNumId w:val="9"/>
   </w:num>
 </w:numbering>
 </file>
@@ -5055,7 +8417,7 @@
       </w:pPr>
     </w:pPrDefault>
   </w:docDefaults>
-  <w:latentStyles w:defLockedState="0" w:defUIPriority="99" w:defSemiHidden="0" w:defUnhideWhenUsed="0" w:defQFormat="0" w:count="375">
+  <w:latentStyles w:defLockedState="0" w:defUIPriority="99" w:defSemiHidden="0" w:defUnhideWhenUsed="0" w:defQFormat="0" w:count="376">
     <w:lsdException w:name="Normal" w:uiPriority="0" w:qFormat="1"/>
     <w:lsdException w:name="heading 1" w:uiPriority="9" w:qFormat="1"/>
     <w:lsdException w:name="heading 2" w:semiHidden="1" w:uiPriority="9" w:unhideWhenUsed="1" w:qFormat="1"/>
@@ -5431,6 +8793,7 @@
     <w:lsdException w:name="Smart Hyperlink" w:semiHidden="1" w:unhideWhenUsed="1"/>
     <w:lsdException w:name="Hashtag" w:semiHidden="1" w:unhideWhenUsed="1"/>
     <w:lsdException w:name="Unresolved Mention" w:semiHidden="1" w:unhideWhenUsed="1"/>
+    <w:lsdException w:name="Smart Link" w:semiHidden="1" w:unhideWhenUsed="1"/>
   </w:latentStyles>
   <w:style w:type="paragraph" w:default="1" w:styleId="Normal">
     <w:name w:val="Normal"/>
@@ -7081,7 +10444,7 @@
 </file>
 
 <file path=customXml/itemProps1.xml><?xml version="1.0" encoding="utf-8"?>
-<ds:datastoreItem xmlns:ds="http://schemas.openxmlformats.org/officeDocument/2006/customXml" ds:itemID="{1F1934BA-F9BB-4B77-858D-83F36E26D183}">
+<ds:datastoreItem xmlns:ds="http://schemas.openxmlformats.org/officeDocument/2006/customXml" ds:itemID="{EA34B847-B7E8-4D77-8945-1403C78B9389}">
   <ds:schemaRefs>
     <ds:schemaRef ds:uri="http://schemas.openxmlformats.org/officeDocument/2006/bibliography"/>
   </ds:schemaRefs>

</xml_diff>